<commit_message>
Remove CalculateAge file and update CV file
</commit_message>
<xml_diff>
--- a/src/HajarAmaraCV.docx
+++ b/src/HajarAmaraCV.docx
@@ -4,7 +4,7 @@
   <w:body>
     <w:p>
       <w:pPr>
-        <w:spacing w:after="10"/>
+        <w:spacing w:after="10" w:line="240" w:lineRule="auto"/>
         <w:ind w:right="57"/>
         <w:jc w:val="center"/>
         <w:rPr>
@@ -25,7 +25,7 @@
     </w:p>
     <w:p>
       <w:pPr>
-        <w:spacing w:after="10"/>
+        <w:spacing w:after="10" w:line="240" w:lineRule="auto"/>
         <w:ind w:left="42" w:right="57"/>
         <w:jc w:val="center"/>
         <w:rPr>
@@ -42,78 +42,377 @@
     </w:p>
     <w:p>
       <w:pPr>
-        <w:spacing w:after="10"/>
+        <w:spacing w:after="10" w:line="240" w:lineRule="auto"/>
+        <w:ind w:left="3600" w:right="57" w:firstLine="720"/>
+        <w:jc w:val="both"/>
+        <w:rPr>
+          <w:rFonts w:asciiTheme="minorBidi" w:hAnsiTheme="minorBidi" w:cstheme="minorBidi"/>
+        </w:rPr>
+      </w:pPr>
+      <w:r>
+        <w:rPr>
+          <w:noProof/>
+        </w:rPr>
+        <mc:AlternateContent>
+          <mc:Choice Requires="wpg">
+            <w:drawing>
+              <wp:inline distT="0" distB="0" distL="0" distR="0" wp14:anchorId="7D647CF9" wp14:editId="506720EB">
+                <wp:extent cx="206375" cy="243205"/>
+                <wp:effectExtent l="0" t="0" r="3175" b="1270"/>
+                <wp:docPr id="1266128402" name="Group 3">
+                  <a:hlinkClick xmlns:a="http://schemas.openxmlformats.org/drawingml/2006/main" r:id="rId7"/>
+                </wp:docPr>
+                <wp:cNvGraphicFramePr>
+                  <a:graphicFrameLocks xmlns:a="http://schemas.openxmlformats.org/drawingml/2006/main"/>
+                </wp:cNvGraphicFramePr>
+                <a:graphic xmlns:a="http://schemas.openxmlformats.org/drawingml/2006/main">
+                  <a:graphicData uri="http://schemas.microsoft.com/office/word/2010/wordprocessingGroup">
+                    <wpg:wgp>
+                      <wpg:cNvGrpSpPr>
+                        <a:grpSpLocks/>
+                      </wpg:cNvGrpSpPr>
+                      <wpg:grpSpPr bwMode="auto">
+                        <a:xfrm>
+                          <a:off x="0" y="0"/>
+                          <a:ext cx="206375" cy="243205"/>
+                          <a:chOff x="0" y="0"/>
+                          <a:chExt cx="68580" cy="72009"/>
+                        </a:xfrm>
+                      </wpg:grpSpPr>
+                      <pic:pic xmlns:pic="http://schemas.openxmlformats.org/drawingml/2006/picture">
+                        <pic:nvPicPr>
+                          <pic:cNvPr id="1210900202" name="Picture 1"/>
+                          <pic:cNvPicPr>
+                            <a:picLocks noChangeAspect="1" noChangeArrowheads="1"/>
+                          </pic:cNvPicPr>
+                        </pic:nvPicPr>
+                        <pic:blipFill>
+                          <a:blip r:embed="rId8" cstate="print">
+                            <a:extLst>
+                              <a:ext uri="{28A0092B-C50C-407E-A947-70E740481C1C}">
+                                <a14:useLocalDpi xmlns:a14="http://schemas.microsoft.com/office/drawing/2010/main" val="0"/>
+                              </a:ext>
+                            </a:extLst>
+                          </a:blip>
+                          <a:srcRect/>
+                          <a:stretch>
+                            <a:fillRect/>
+                          </a:stretch>
+                        </pic:blipFill>
+                        <pic:spPr bwMode="auto">
+                          <a:xfrm>
+                            <a:off x="0" y="0"/>
+                            <a:ext cx="68580" cy="68580"/>
+                          </a:xfrm>
+                          <a:prstGeom prst="rect">
+                            <a:avLst/>
+                          </a:prstGeom>
+                          <a:noFill/>
+                          <a:extLst>
+                            <a:ext uri="{909E8E84-426E-40DD-AFC4-6F175D3DCCD1}">
+                              <a14:hiddenFill xmlns:a14="http://schemas.microsoft.com/office/drawing/2010/main">
+                                <a:solidFill>
+                                  <a:srgbClr val="FFFFFF"/>
+                                </a:solidFill>
+                              </a14:hiddenFill>
+                            </a:ext>
+                          </a:extLst>
+                        </pic:spPr>
+                      </pic:pic>
+                      <wps:wsp>
+                        <wps:cNvPr id="1295035273" name="Text Box 2"/>
+                        <wps:cNvSpPr txBox="1">
+                          <a:spLocks noChangeArrowheads="1"/>
+                        </wps:cNvSpPr>
+                        <wps:spPr bwMode="auto">
+                          <a:xfrm>
+                            <a:off x="0" y="68573"/>
+                            <a:ext cx="68580" cy="3436"/>
+                          </a:xfrm>
+                          <a:prstGeom prst="rect">
+                            <a:avLst/>
+                          </a:prstGeom>
+                          <a:solidFill>
+                            <a:srgbClr val="FFFFFF"/>
+                          </a:solidFill>
+                          <a:ln>
+                            <a:noFill/>
+                          </a:ln>
+                          <a:extLst>
+                            <a:ext uri="{91240B29-F687-4F45-9708-019B960494DF}">
+                              <a14:hiddenLine xmlns:a14="http://schemas.microsoft.com/office/drawing/2010/main" w="9525">
+                                <a:solidFill>
+                                  <a:srgbClr val="000000"/>
+                                </a:solidFill>
+                                <a:miter lim="800000"/>
+                                <a:headEnd/>
+                                <a:tailEnd/>
+                              </a14:hiddenLine>
+                            </a:ext>
+                          </a:extLst>
+                        </wps:spPr>
+                        <wps:txbx>
+                          <w:txbxContent>
+                            <w:p>
+                              <w:pPr>
+                                <w:rPr>
+                                  <w:sz w:val="18"/>
+                                  <w:szCs w:val="18"/>
+                                </w:rPr>
+                              </w:pPr>
+                              <w:hyperlink r:id="rId9" w:history="1">
+                                <w:r>
+                                  <w:rPr>
+                                    <w:rStyle w:val="Hyperlink"/>
+                                    <w:sz w:val="18"/>
+                                    <w:szCs w:val="18"/>
+                                  </w:rPr>
+                                  <w:t>This Photo</w:t>
+                                </w:r>
+                              </w:hyperlink>
+                              <w:r>
+                                <w:rPr>
+                                  <w:sz w:val="18"/>
+                                  <w:szCs w:val="18"/>
+                                </w:rPr>
+                                <w:t xml:space="preserve"> by Unknown Author is licensed under </w:t>
+                              </w:r>
+                              <w:hyperlink r:id="rId10" w:history="1">
+                                <w:r>
+                                  <w:rPr>
+                                    <w:rStyle w:val="Hyperlink"/>
+                                    <w:sz w:val="18"/>
+                                    <w:szCs w:val="18"/>
+                                  </w:rPr>
+                                  <w:t>CC BY-SA</w:t>
+                                </w:r>
+                              </w:hyperlink>
+                            </w:p>
+                          </w:txbxContent>
+                        </wps:txbx>
+                        <wps:bodyPr rot="0" vert="horz" wrap="square" lIns="91440" tIns="45720" rIns="91440" bIns="45720" anchor="t" anchorCtr="0" upright="1">
+                          <a:noAutofit/>
+                        </wps:bodyPr>
+                      </wps:wsp>
+                    </wpg:wgp>
+                  </a:graphicData>
+                </a:graphic>
+              </wp:inline>
+            </w:drawing>
+          </mc:Choice>
+          <mc:Fallback>
+            <w:pict>
+              <v:group w14:anchorId="7D647CF9" id="Group 3" o:spid="_x0000_s1026" href="https://www.linkedin.com/in/hajar-amara-193292b3/" style="width:16.25pt;height:19.15pt;mso-position-horizontal-relative:char;mso-position-vertical-relative:line" coordsize="68580,72009" o:gfxdata="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" o:button="t">
+                <v:shapetype id="_x0000_t75" coordsize="21600,21600" o:spt="75" o:preferrelative="t" path="m@4@5l@4@11@9@11@9@5xe" filled="f" stroked="f">
+                  <v:stroke joinstyle="miter"/>
+                  <v:formulas>
+                    <v:f eqn="if lineDrawn pixelLineWidth 0"/>
+                    <v:f eqn="sum @0 1 0"/>
+                    <v:f eqn="sum 0 0 @1"/>
+                    <v:f eqn="prod @2 1 2"/>
+                    <v:f eqn="prod @3 21600 pixelWidth"/>
+                    <v:f eqn="prod @3 21600 pixelHeight"/>
+                    <v:f eqn="sum @0 0 1"/>
+                    <v:f eqn="prod @6 1 2"/>
+                    <v:f eqn="prod @7 21600 pixelWidth"/>
+                    <v:f eqn="sum @8 21600 0"/>
+                    <v:f eqn="prod @7 21600 pixelHeight"/>
+                    <v:f eqn="sum @10 21600 0"/>
+                  </v:formulas>
+                  <v:path o:extrusionok="f" gradientshapeok="t" o:connecttype="rect"/>
+                  <o:lock v:ext="edit" aspectratio="t"/>
+                </v:shapetype>
+                <v:shape id="Picture 1" o:spid="_x0000_s1027" type="#_x0000_t75" style="position:absolute;width:68580;height:68580;visibility:visible;mso-wrap-style:square" o:gfxdata="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">
+                  <v:imagedata r:id="rId11" o:title=""/>
+                </v:shape>
+                <v:shapetype id="_x0000_t202" coordsize="21600,21600" o:spt="202" path="m,l,21600r21600,l21600,xe">
+                  <v:stroke joinstyle="miter"/>
+                  <v:path gradientshapeok="t" o:connecttype="rect"/>
+                </v:shapetype>
+                <v:shape id="Text Box 2" o:spid="_x0000_s1028" type="#_x0000_t202" style="position:absolute;top:68573;width:68580;height:3436;visibility:visible;mso-wrap-style:square;v-text-anchor:top" o:gfxdata="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" stroked="f">
+                  <v:textbox>
+                    <w:txbxContent>
+                      <w:p>
+                        <w:pPr>
+                          <w:rPr>
+                            <w:sz w:val="18"/>
+                            <w:szCs w:val="18"/>
+                          </w:rPr>
+                        </w:pPr>
+                        <w:hyperlink r:id="rId12" w:history="1">
+                          <w:r>
+                            <w:rPr>
+                              <w:rStyle w:val="Hyperlink"/>
+                              <w:sz w:val="18"/>
+                              <w:szCs w:val="18"/>
+                            </w:rPr>
+                            <w:t>This Photo</w:t>
+                          </w:r>
+                        </w:hyperlink>
+                        <w:r>
+                          <w:rPr>
+                            <w:sz w:val="18"/>
+                            <w:szCs w:val="18"/>
+                          </w:rPr>
+                          <w:t xml:space="preserve"> by Unknown Author is licensed under </w:t>
+                        </w:r>
+                        <w:hyperlink r:id="rId13" w:history="1">
+                          <w:r>
+                            <w:rPr>
+                              <w:rStyle w:val="Hyperlink"/>
+                              <w:sz w:val="18"/>
+                              <w:szCs w:val="18"/>
+                            </w:rPr>
+                            <w:t>CC BY-SA</w:t>
+                          </w:r>
+                        </w:hyperlink>
+                      </w:p>
+                    </w:txbxContent>
+                  </v:textbox>
+                </v:shape>
+                <w10:anchorlock/>
+              </v:group>
+            </w:pict>
+          </mc:Fallback>
+        </mc:AlternateContent>
+      </w:r>
+      <w:r>
+        <w:rPr>
+          <w:rFonts w:asciiTheme="minorBidi" w:eastAsia="Arial" w:hAnsiTheme="minorBidi" w:cstheme="minorBidi"/>
+          <w:b/>
+        </w:rPr>
+        <w:t xml:space="preserve"> </w:t>
+      </w:r>
+      <w:r>
+        <w:rPr>
+          <w:rFonts w:asciiTheme="minorBidi" w:eastAsia="Arial" w:hAnsiTheme="minorBidi" w:cstheme="minorBidi"/>
+          <w:b/>
+        </w:rPr>
+        <w:t xml:space="preserve"> </w:t>
+      </w:r>
+      <w:r>
+        <w:rPr>
+          <w:rFonts w:asciiTheme="minorBidi" w:eastAsia="Arial" w:hAnsiTheme="minorBidi" w:cstheme="minorBidi"/>
+          <w:b/>
+          <w:noProof/>
+        </w:rPr>
+        <w:drawing>
+          <wp:inline distT="0" distB="0" distL="0" distR="0" wp14:anchorId="1927CCAF" wp14:editId="6715F066">
+            <wp:extent cx="401133" cy="272846"/>
+            <wp:effectExtent l="0" t="0" r="0" b="0"/>
+            <wp:docPr id="1974238229" name="Picture 7">
+              <a:hlinkClick xmlns:a="http://schemas.openxmlformats.org/drawingml/2006/main" r:id="rId14"/>
+            </wp:docPr>
+            <wp:cNvGraphicFramePr>
+              <a:graphicFrameLocks xmlns:a="http://schemas.openxmlformats.org/drawingml/2006/main" noChangeAspect="1"/>
+            </wp:cNvGraphicFramePr>
+            <a:graphic xmlns:a="http://schemas.openxmlformats.org/drawingml/2006/main">
+              <a:graphicData uri="http://schemas.openxmlformats.org/drawingml/2006/picture">
+                <pic:pic xmlns:pic="http://schemas.openxmlformats.org/drawingml/2006/picture">
+                  <pic:nvPicPr>
+                    <pic:cNvPr id="1974238229" name="Picture 7">
+                      <a:hlinkClick r:id="rId14"/>
+                    </pic:cNvPr>
+                    <pic:cNvPicPr>
+                      <a:picLocks noChangeAspect="1"/>
+                    </pic:cNvPicPr>
+                  </pic:nvPicPr>
+                  <pic:blipFill>
+                    <a:blip r:embed="rId15" cstate="print">
+                      <a:extLst>
+                        <a:ext uri="{28A0092B-C50C-407E-A947-70E740481C1C}">
+                          <a14:useLocalDpi xmlns:a14="http://schemas.microsoft.com/office/drawing/2010/main" val="0"/>
+                        </a:ext>
+                        <a:ext uri="{837473B0-CC2E-450A-ABE3-18F120FF3D39}">
+                          <a1611:picAttrSrcUrl xmlns:a1611="http://schemas.microsoft.com/office/drawing/2016/11/main" r:id="rId16"/>
+                        </a:ext>
+                      </a:extLst>
+                    </a:blip>
+                    <a:stretch>
+                      <a:fillRect/>
+                    </a:stretch>
+                  </pic:blipFill>
+                  <pic:spPr>
+                    <a:xfrm>
+                      <a:off x="0" y="0"/>
+                      <a:ext cx="419348" cy="285236"/>
+                    </a:xfrm>
+                    <a:prstGeom prst="rect">
+                      <a:avLst/>
+                    </a:prstGeom>
+                  </pic:spPr>
+                </pic:pic>
+              </a:graphicData>
+            </a:graphic>
+          </wp:inline>
+        </w:drawing>
+      </w:r>
+      <w:r>
+        <w:rPr>
+          <w:rFonts w:asciiTheme="minorBidi" w:eastAsia="Arial" w:hAnsiTheme="minorBidi" w:cstheme="minorBidi"/>
+          <w:b/>
+        </w:rPr>
+        <w:t xml:space="preserve"> </w:t>
+      </w:r>
+    </w:p>
+    <w:p>
+      <w:pPr>
+        <w:spacing w:after="10" w:line="240" w:lineRule="auto"/>
         <w:ind w:right="57"/>
         <w:jc w:val="both"/>
         <w:rPr>
-          <w:rFonts w:asciiTheme="minorBidi" w:hAnsiTheme="minorBidi" w:cstheme="minorBidi"/>
-        </w:rPr>
-      </w:pPr>
-      <w:r>
-        <w:rPr>
-          <w:rFonts w:asciiTheme="minorBidi" w:hAnsiTheme="minorBidi" w:cstheme="minorBidi"/>
-          <w:color w:val="0561C1"/>
-        </w:rPr>
-        <w:t xml:space="preserve"> </w:t>
-      </w:r>
-      <w:r>
-        <w:rPr>
-          <w:rFonts w:asciiTheme="minorBidi" w:eastAsia="Arial" w:hAnsiTheme="minorBidi" w:cstheme="minorBidi"/>
-          <w:b/>
-        </w:rPr>
-        <w:t xml:space="preserve">LinkedIn: </w:t>
-      </w:r>
-      <w:r>
-        <w:rPr>
-          <w:rFonts w:asciiTheme="minorBidi" w:hAnsiTheme="minorBidi" w:cstheme="minorBidi"/>
-          <w:color w:val="0561C1"/>
+          <w:rFonts w:asciiTheme="minorBidi" w:eastAsia="Arial" w:hAnsiTheme="minorBidi" w:cstheme="minorBidi"/>
+          <w:b/>
+          <w:color w:val="1F497D" w:themeColor="text2"/>
+          <w:sz w:val="24"/>
+          <w:szCs w:val="24"/>
           <w:u w:val="single"/>
         </w:rPr>
-        <w:t xml:space="preserve">https://www.linkedin.com/in/hajar-amara-193292b3/ </w:t>
-      </w:r>
-      <w:r>
-        <w:rPr>
-          <w:rFonts w:asciiTheme="minorBidi" w:eastAsia="Arial" w:hAnsiTheme="minorBidi" w:cstheme="minorBidi"/>
-          <w:b/>
-        </w:rPr>
-        <w:t xml:space="preserve">| GitHub: </w:t>
-      </w:r>
-      <w:hyperlink r:id="rId7">
-        <w:r>
-          <w:rPr>
-            <w:rFonts w:asciiTheme="minorBidi" w:hAnsiTheme="minorBidi" w:cstheme="minorBidi"/>
-            <w:color w:val="0563C1"/>
-            <w:u w:val="single"/>
-          </w:rPr>
-          <w:t>https://github.com/HajarAmara</w:t>
-        </w:r>
-      </w:hyperlink>
-    </w:p>
-    <w:p>
-      <w:pPr>
-        <w:spacing w:after="10"/>
+      </w:pPr>
+      <w:r>
+        <w:rPr>
+          <w:rFonts w:asciiTheme="minorBidi" w:eastAsia="Arial" w:hAnsiTheme="minorBidi" w:cstheme="minorBidi"/>
+          <w:b/>
+          <w:color w:val="1F497D" w:themeColor="text2"/>
+          <w:sz w:val="24"/>
+          <w:szCs w:val="24"/>
+          <w:u w:val="single"/>
+        </w:rPr>
+        <w:t>Summary:</w:t>
+      </w:r>
+    </w:p>
+    <w:p>
+      <w:pPr>
+        <w:spacing w:after="10" w:line="240" w:lineRule="auto"/>
         <w:ind w:right="57"/>
         <w:jc w:val="both"/>
         <w:rPr>
-          <w:rFonts w:asciiTheme="minorBidi" w:hAnsiTheme="minorBidi" w:cstheme="minorBidi"/>
-        </w:rPr>
-      </w:pPr>
-      <w:r>
-        <w:rPr>
-          <w:rFonts w:asciiTheme="minorBidi" w:hAnsiTheme="minorBidi" w:cstheme="minorBidi"/>
+          <w:rFonts w:ascii="Segoe UI" w:hAnsi="Segoe UI" w:cs="Segoe UI"/>
+          <w:bCs/>
+          <w:sz w:val="20"/>
+          <w:szCs w:val="20"/>
+          <w:shd w:val="clear" w:color="auto" w:fill="F7F7F8"/>
+        </w:rPr>
+      </w:pPr>
+      <w:r>
+        <w:rPr>
+          <w:rFonts w:asciiTheme="minorBidi" w:eastAsia="Arial" w:hAnsiTheme="minorBidi" w:cstheme="minorBidi"/>
+          <w:bCs/>
+        </w:rPr>
+        <w:t>Looking for a challenging and dynamic role in data analysis, where I can leverage my knowledge to contribute to the success of the company.</w:t>
+      </w:r>
+    </w:p>
+    <w:p>
+      <w:pPr>
+        <w:spacing w:after="10" w:line="240" w:lineRule="auto"/>
+        <w:ind w:right="57"/>
+        <w:jc w:val="both"/>
+        <w:rPr>
+          <w:rFonts w:asciiTheme="minorBidi" w:eastAsia="Arial" w:hAnsiTheme="minorBidi" w:cstheme="minorBidi"/>
+          <w:b/>
+          <w:color w:val="2F5396"/>
           <w:sz w:val="24"/>
           <w:szCs w:val="24"/>
-        </w:rPr>
-        <w:t xml:space="preserve"> </w:t>
-      </w:r>
-    </w:p>
-    <w:p>
-      <w:pPr>
-        <w:spacing w:after="10" w:line="360" w:lineRule="auto"/>
-        <w:ind w:left="15" w:right="57"/>
-        <w:jc w:val="both"/>
-        <w:rPr>
-          <w:rFonts w:asciiTheme="minorBidi" w:hAnsiTheme="minorBidi" w:cstheme="minorBidi"/>
         </w:rPr>
       </w:pPr>
       <w:r>
@@ -140,7 +439,96 @@
     </w:p>
     <w:p>
       <w:pPr>
-        <w:spacing w:after="10" w:line="360" w:lineRule="auto"/>
+        <w:spacing w:after="10" w:line="240" w:lineRule="auto"/>
+        <w:ind w:right="57"/>
+        <w:jc w:val="both"/>
+        <w:rPr>
+          <w:rFonts w:asciiTheme="minorBidi" w:eastAsia="Arial" w:hAnsiTheme="minorBidi" w:cstheme="minorBidi"/>
+          <w:b/>
+        </w:rPr>
+      </w:pPr>
+      <w:r>
+        <w:rPr>
+          <w:rFonts w:asciiTheme="minorBidi" w:eastAsia="Arial" w:hAnsiTheme="minorBidi" w:cstheme="minorBidi"/>
+          <w:b/>
+        </w:rPr>
+        <w:t xml:space="preserve">2023 – learn new </w:t>
+      </w:r>
+      <w:r>
+        <w:rPr>
+          <w:rFonts w:asciiTheme="minorBidi" w:eastAsia="Arial" w:hAnsiTheme="minorBidi" w:cstheme="minorBidi"/>
+          <w:b/>
+        </w:rPr>
+        <w:t>technologies</w:t>
+      </w:r>
+      <w:r>
+        <w:rPr>
+          <w:rFonts w:asciiTheme="minorBidi" w:eastAsia="Arial" w:hAnsiTheme="minorBidi" w:cstheme="minorBidi"/>
+          <w:b/>
+        </w:rPr>
+        <w:t>:</w:t>
+      </w:r>
+    </w:p>
+    <w:p>
+      <w:pPr>
+        <w:pStyle w:val="ListParagraph"/>
+        <w:numPr>
+          <w:ilvl w:val="0"/>
+          <w:numId w:val="5"/>
+        </w:numPr>
+        <w:spacing w:after="10" w:line="240" w:lineRule="auto"/>
+        <w:ind w:right="57"/>
+        <w:jc w:val="both"/>
+        <w:rPr>
+          <w:rFonts w:asciiTheme="minorBidi" w:eastAsia="Arial" w:hAnsiTheme="minorBidi" w:cstheme="minorBidi"/>
+          <w:bCs/>
+        </w:rPr>
+      </w:pPr>
+      <w:r>
+        <w:rPr>
+          <w:rFonts w:asciiTheme="minorBidi" w:eastAsia="Arial" w:hAnsiTheme="minorBidi" w:cstheme="minorBidi"/>
+          <w:bCs/>
+        </w:rPr>
+        <w:t>Profile in REACT JS</w:t>
+      </w:r>
+      <w:r>
+        <w:rPr>
+          <w:rFonts w:asciiTheme="minorBidi" w:eastAsia="Arial" w:hAnsiTheme="minorBidi" w:cstheme="minorBidi"/>
+          <w:bCs/>
+        </w:rPr>
+        <w:t xml:space="preserve">: </w:t>
+      </w:r>
+      <w:hyperlink r:id="rId17" w:history="1">
+        <w:r>
+          <w:rPr>
+            <w:rStyle w:val="Hyperlink"/>
+            <w:rFonts w:asciiTheme="minorBidi" w:eastAsia="Arial" w:hAnsiTheme="minorBidi" w:cstheme="minorBidi"/>
+            <w:bCs/>
+          </w:rPr>
+          <w:t>https://github.com/HajarAm1/hajaram.github.io/</w:t>
+        </w:r>
+      </w:hyperlink>
+      <w:r>
+        <w:rPr>
+          <w:rFonts w:asciiTheme="minorBidi" w:eastAsia="Arial" w:hAnsiTheme="minorBidi" w:cstheme="minorBidi"/>
+          <w:bCs/>
+        </w:rPr>
+        <w:t xml:space="preserve"> </w:t>
+      </w:r>
+    </w:p>
+    <w:p>
+      <w:pPr>
+        <w:spacing w:after="10" w:line="240" w:lineRule="auto"/>
+        <w:ind w:right="57"/>
+        <w:jc w:val="both"/>
+        <w:rPr>
+          <w:rFonts w:asciiTheme="minorBidi" w:hAnsiTheme="minorBidi" w:cstheme="minorBidi"/>
+        </w:rPr>
+      </w:pPr>
+    </w:p>
+    <w:p>
+      <w:pPr>
+        <w:spacing w:after="10" w:line="240" w:lineRule="auto"/>
         <w:ind w:left="15" w:right="57"/>
         <w:jc w:val="both"/>
         <w:rPr>
@@ -159,278 +547,143 @@
     <w:p>
       <w:pPr>
         <w:spacing w:after="10" w:line="240" w:lineRule="auto"/>
-        <w:ind w:right="57" w:firstLine="720"/>
+        <w:ind w:left="15" w:right="57"/>
         <w:jc w:val="both"/>
         <w:rPr>
           <w:rFonts w:asciiTheme="minorBidi" w:hAnsiTheme="minorBidi" w:cstheme="minorBidi"/>
+          <w:bCs/>
+          <w:color w:val="333333"/>
+          <w:sz w:val="21"/>
+          <w:szCs w:val="21"/>
           <w:shd w:val="clear" w:color="auto" w:fill="FFFFFF"/>
-          <w:lang w:bidi="he-IL"/>
-        </w:rPr>
-      </w:pPr>
-      <w:r>
-        <w:rPr>
-          <w:rFonts w:asciiTheme="minorBidi" w:eastAsia="Arial" w:hAnsiTheme="minorBidi" w:cstheme="minorBidi"/>
-          <w:b/>
-          <w:u w:val="single"/>
-        </w:rPr>
-        <w:t>I</w:t>
-      </w:r>
-      <w:r>
-        <w:rPr>
-          <w:rFonts w:asciiTheme="minorBidi" w:eastAsia="Arial" w:hAnsiTheme="minorBidi" w:cstheme="minorBidi"/>
-          <w:b/>
-          <w:u w:val="single"/>
-        </w:rPr>
-        <w:t>DOMOO</w:t>
-      </w:r>
-      <w:r>
-        <w:rPr>
-          <w:rFonts w:asciiTheme="minorBidi" w:eastAsia="Arial" w:hAnsiTheme="minorBidi" w:cstheme="minorBidi"/>
-          <w:b/>
-          <w:u w:val="single"/>
-        </w:rPr>
-        <w:t xml:space="preserve"> project</w:t>
-      </w:r>
-      <w:r>
-        <w:rPr>
-          <w:rFonts w:asciiTheme="minorBidi" w:eastAsia="Arial" w:hAnsiTheme="minorBidi" w:cstheme="minorBidi"/>
-          <w:bCs/>
-        </w:rPr>
-        <w:t xml:space="preserve">: </w:t>
-      </w:r>
-      <w:r>
-        <w:rPr>
-          <w:rFonts w:asciiTheme="minorBidi" w:hAnsiTheme="minorBidi" w:cstheme="minorBidi"/>
+        </w:rPr>
+      </w:pPr>
+      <w:r>
+        <w:rPr>
+          <w:rFonts w:asciiTheme="minorBidi" w:eastAsia="Arial" w:hAnsiTheme="minorBidi" w:cstheme="minorBidi"/>
+          <w:bCs/>
+        </w:rPr>
+        <w:t>Automation</w:t>
+      </w:r>
+      <w:r>
+        <w:rPr>
+          <w:rFonts w:asciiTheme="minorBidi" w:eastAsia="Arial" w:hAnsiTheme="minorBidi" w:cstheme="minorBidi"/>
+          <w:bCs/>
+        </w:rPr>
+        <w:t xml:space="preserve"> </w:t>
+      </w:r>
+      <w:r>
+        <w:rPr>
+          <w:rFonts w:asciiTheme="minorBidi" w:hAnsiTheme="minorBidi" w:cstheme="minorBidi"/>
+          <w:bCs/>
+        </w:rPr>
+        <w:t>tests for validation the correctness of data and behavior for UI components</w:t>
+      </w:r>
+      <w:r>
+        <w:rPr>
+          <w:rFonts w:asciiTheme="minorBidi" w:hAnsiTheme="minorBidi" w:cstheme="minorBidi"/>
+          <w:bCs/>
+        </w:rPr>
+        <w:t xml:space="preserve">. </w:t>
+      </w:r>
+      <w:r>
+        <w:rPr>
+          <w:rFonts w:asciiTheme="minorBidi" w:eastAsia="Arial" w:hAnsiTheme="minorBidi" w:cstheme="minorBidi"/>
+          <w:bCs/>
+        </w:rPr>
+        <w:t>The</w:t>
+      </w:r>
+      <w:r>
+        <w:rPr>
+          <w:rFonts w:asciiTheme="minorBidi" w:eastAsia="Arial" w:hAnsiTheme="minorBidi" w:cstheme="minorBidi"/>
+          <w:bCs/>
+        </w:rPr>
+        <w:t xml:space="preserve"> </w:t>
+      </w:r>
+      <w:r>
+        <w:rPr>
+          <w:rFonts w:asciiTheme="minorBidi" w:eastAsia="Arial" w:hAnsiTheme="minorBidi" w:cstheme="minorBidi"/>
+          <w:bCs/>
+        </w:rPr>
+        <w:t>tests were written after manual testing,</w:t>
+      </w:r>
+      <w:r>
+        <w:rPr>
+          <w:rFonts w:asciiTheme="minorBidi" w:eastAsia="Arial" w:hAnsiTheme="minorBidi" w:cstheme="minorBidi"/>
+          <w:bCs/>
+        </w:rPr>
+        <w:t xml:space="preserve"> t</w:t>
+      </w:r>
+      <w:r>
+        <w:rPr>
+          <w:rFonts w:asciiTheme="minorBidi" w:hAnsiTheme="minorBidi" w:cstheme="minorBidi"/>
+          <w:bCs/>
+          <w:color w:val="333333"/>
+          <w:sz w:val="21"/>
+          <w:szCs w:val="21"/>
           <w:shd w:val="clear" w:color="auto" w:fill="FFFFFF"/>
         </w:rPr>
-        <w:t>I wrote tests to validate the correctness of UI.</w:t>
-      </w:r>
-      <w:r>
-        <w:rPr>
-          <w:rFonts w:asciiTheme="minorBidi" w:hAnsiTheme="minorBidi" w:cstheme="minorBidi"/>
+        <w:t xml:space="preserve">he technologies that were used </w:t>
+      </w:r>
+      <w:r>
+        <w:rPr>
+          <w:rFonts w:asciiTheme="minorBidi" w:hAnsiTheme="minorBidi" w:cstheme="minorBidi"/>
+          <w:bCs/>
+          <w:color w:val="333333"/>
+          <w:sz w:val="21"/>
+          <w:szCs w:val="21"/>
           <w:shd w:val="clear" w:color="auto" w:fill="FFFFFF"/>
         </w:rPr>
-        <w:t xml:space="preserve"> </w:t>
-      </w:r>
-      <w:r>
-        <w:rPr>
-          <w:rFonts w:asciiTheme="minorBidi" w:hAnsiTheme="minorBidi" w:cstheme="minorBidi"/>
+        <w:t xml:space="preserve">Python, Java 14, Seleinum, Pywinauto, mongodb. </w:t>
+      </w:r>
+      <w:r>
+        <w:rPr>
+          <w:rFonts w:asciiTheme="minorBidi" w:hAnsiTheme="minorBidi" w:cstheme="minorBidi"/>
+          <w:bCs/>
+          <w:color w:val="333333"/>
+          <w:sz w:val="21"/>
+          <w:szCs w:val="21"/>
           <w:shd w:val="clear" w:color="auto" w:fill="FFFFFF"/>
         </w:rPr>
-        <w:t xml:space="preserve">The working method in testing relied on manual testing and then followed by automated tests. The tests </w:t>
-      </w:r>
-      <w:r>
-        <w:rPr>
-          <w:rFonts w:asciiTheme="minorBidi" w:hAnsiTheme="minorBidi" w:cstheme="minorBidi"/>
+        <w:t>Also</w:t>
+      </w:r>
+      <w:r>
+        <w:rPr>
+          <w:rFonts w:asciiTheme="minorBidi" w:hAnsiTheme="minorBidi" w:cstheme="minorBidi"/>
+          <w:bCs/>
+          <w:color w:val="333333"/>
+          <w:sz w:val="21"/>
+          <w:szCs w:val="21"/>
           <w:shd w:val="clear" w:color="auto" w:fill="FFFFFF"/>
         </w:rPr>
-        <w:t>were</w:t>
-      </w:r>
-      <w:r>
-        <w:rPr>
-          <w:rFonts w:asciiTheme="minorBidi" w:hAnsiTheme="minorBidi" w:cstheme="minorBidi"/>
+        <w:t>, if found a bug it</w:t>
+      </w:r>
+      <w:r>
+        <w:rPr>
+          <w:rFonts w:asciiTheme="minorBidi" w:hAnsiTheme="minorBidi" w:cstheme="minorBidi"/>
+          <w:bCs/>
+          <w:color w:val="333333"/>
+          <w:sz w:val="21"/>
+          <w:szCs w:val="21"/>
           <w:shd w:val="clear" w:color="auto" w:fill="FFFFFF"/>
         </w:rPr>
-        <w:t xml:space="preserve"> written in Python and Selenium. Creating pages that contain web elements, creating tests that using these pages, also adding data reader from excel file.</w:t>
-      </w:r>
-    </w:p>
-    <w:p>
-      <w:pPr>
-        <w:spacing w:after="10" w:line="240" w:lineRule="auto"/>
-        <w:ind w:right="57" w:firstLine="720"/>
-        <w:jc w:val="both"/>
-        <w:rPr>
-          <w:rFonts w:asciiTheme="minorBidi" w:hAnsiTheme="minorBidi" w:cstheme="minorBidi"/>
-        </w:rPr>
-      </w:pPr>
-      <w:r>
-        <w:rPr>
-          <w:rFonts w:asciiTheme="minorBidi" w:eastAsia="Arial" w:hAnsiTheme="minorBidi" w:cstheme="minorBidi"/>
-          <w:b/>
-          <w:u w:val="single"/>
-        </w:rPr>
-        <w:t>S</w:t>
-      </w:r>
-      <w:r>
-        <w:rPr>
-          <w:rFonts w:asciiTheme="minorBidi" w:eastAsia="Arial" w:hAnsiTheme="minorBidi" w:cstheme="minorBidi"/>
-          <w:b/>
-          <w:u w:val="single"/>
-        </w:rPr>
-        <w:t>ENTINELONE</w:t>
-      </w:r>
-      <w:r>
-        <w:rPr>
-          <w:rFonts w:asciiTheme="minorBidi" w:eastAsia="Arial" w:hAnsiTheme="minorBidi" w:cstheme="minorBidi"/>
-          <w:b/>
-          <w:u w:val="single"/>
-        </w:rPr>
-        <w:t xml:space="preserve"> project</w:t>
-      </w:r>
-      <w:r>
-        <w:rPr>
-          <w:rFonts w:asciiTheme="minorBidi" w:eastAsia="Arial" w:hAnsiTheme="minorBidi" w:cstheme="minorBidi"/>
-          <w:b/>
-          <w:u w:val="single"/>
-        </w:rPr>
-        <w:t>:</w:t>
-      </w:r>
-      <w:r>
-        <w:rPr>
-          <w:rFonts w:asciiTheme="minorBidi" w:hAnsiTheme="minorBidi" w:cstheme="minorBidi"/>
+        <w:t xml:space="preserve"> was written a report </w:t>
+      </w:r>
+      <w:r>
+        <w:rPr>
+          <w:rFonts w:asciiTheme="minorBidi" w:hAnsiTheme="minorBidi" w:cstheme="minorBidi"/>
+          <w:bCs/>
+          <w:color w:val="333333"/>
+          <w:sz w:val="21"/>
+          <w:szCs w:val="21"/>
           <w:shd w:val="clear" w:color="auto" w:fill="FFFFFF"/>
         </w:rPr>
-        <w:t xml:space="preserve"> </w:t>
-      </w:r>
-      <w:r>
-        <w:rPr>
-          <w:rFonts w:asciiTheme="minorBidi" w:hAnsiTheme="minorBidi" w:cstheme="minorBidi"/>
-          <w:shd w:val="clear" w:color="auto" w:fill="FFFFFF"/>
-        </w:rPr>
-        <w:t>I wrote tests to validate the windows desktop application UI correctness</w:t>
-      </w:r>
-      <w:r>
-        <w:rPr>
-          <w:rFonts w:asciiTheme="minorBidi" w:hAnsiTheme="minorBidi" w:cstheme="minorBidi"/>
-          <w:shd w:val="clear" w:color="auto" w:fill="FFFFFF"/>
-        </w:rPr>
-        <w:t>,</w:t>
-      </w:r>
-      <w:r>
-        <w:rPr>
-          <w:rFonts w:asciiTheme="minorBidi" w:hAnsiTheme="minorBidi" w:cstheme="minorBidi"/>
-          <w:shd w:val="clear" w:color="auto" w:fill="FFFFFF"/>
-        </w:rPr>
-        <w:t xml:space="preserve"> and if its data shown as expected. I used </w:t>
-      </w:r>
-      <w:proofErr w:type="spellStart"/>
-      <w:r>
-        <w:rPr>
-          <w:rFonts w:asciiTheme="minorBidi" w:hAnsiTheme="minorBidi" w:cstheme="minorBidi"/>
-          <w:shd w:val="clear" w:color="auto" w:fill="FFFFFF"/>
-        </w:rPr>
-        <w:t>Pywinauto</w:t>
-      </w:r>
-      <w:proofErr w:type="spellEnd"/>
-      <w:r>
-        <w:rPr>
-          <w:rFonts w:asciiTheme="minorBidi" w:hAnsiTheme="minorBidi" w:cstheme="minorBidi"/>
-          <w:shd w:val="clear" w:color="auto" w:fill="FFFFFF"/>
-        </w:rPr>
-        <w:t xml:space="preserve"> and Python. Comparing </w:t>
-      </w:r>
-      <w:proofErr w:type="spellStart"/>
-      <w:r>
-        <w:rPr>
-          <w:rFonts w:asciiTheme="minorBidi" w:hAnsiTheme="minorBidi" w:cstheme="minorBidi"/>
-          <w:shd w:val="clear" w:color="auto" w:fill="FFFFFF"/>
-        </w:rPr>
-        <w:t>json</w:t>
-      </w:r>
-      <w:proofErr w:type="spellEnd"/>
-      <w:r>
-        <w:rPr>
-          <w:rFonts w:asciiTheme="minorBidi" w:hAnsiTheme="minorBidi" w:cstheme="minorBidi"/>
-          <w:shd w:val="clear" w:color="auto" w:fill="FFFFFF"/>
-        </w:rPr>
-        <w:t xml:space="preserve"> files with the UI data, validate UI elements like buttons, and textbox working as expected.   </w:t>
-      </w:r>
-    </w:p>
-    <w:p>
-      <w:pPr>
-        <w:spacing w:after="10" w:line="240" w:lineRule="auto"/>
-        <w:ind w:left="735" w:right="57" w:firstLine="5"/>
-        <w:jc w:val="both"/>
-        <w:rPr>
-          <w:rFonts w:asciiTheme="minorBidi" w:hAnsiTheme="minorBidi" w:cstheme="minorBidi"/>
-        </w:rPr>
-      </w:pPr>
-      <w:r>
-        <w:rPr>
-          <w:rFonts w:asciiTheme="minorBidi" w:eastAsia="Arial" w:hAnsiTheme="minorBidi" w:cstheme="minorBidi"/>
-          <w:b/>
-          <w:u w:val="single"/>
-        </w:rPr>
-        <w:t xml:space="preserve">The FLOOR </w:t>
-      </w:r>
-      <w:r>
-        <w:rPr>
-          <w:rFonts w:asciiTheme="minorBidi" w:eastAsia="Arial" w:hAnsiTheme="minorBidi" w:cstheme="minorBidi"/>
-          <w:b/>
-          <w:u w:val="single"/>
-        </w:rPr>
-        <w:t>project:</w:t>
-      </w:r>
-      <w:r>
-        <w:rPr>
-          <w:rFonts w:asciiTheme="minorBidi" w:hAnsiTheme="minorBidi" w:cstheme="minorBidi"/>
-        </w:rPr>
-        <w:t xml:space="preserve"> </w:t>
-      </w:r>
-      <w:r>
-        <w:rPr>
-          <w:rFonts w:asciiTheme="minorBidi" w:hAnsiTheme="minorBidi" w:cstheme="minorBidi"/>
-        </w:rPr>
-        <w:t xml:space="preserve">I helped the team in writing tests. I used Java 14 Selenium, </w:t>
-      </w:r>
-      <w:proofErr w:type="spellStart"/>
-      <w:r>
-        <w:rPr>
-          <w:rFonts w:asciiTheme="minorBidi" w:hAnsiTheme="minorBidi" w:cstheme="minorBidi"/>
-        </w:rPr>
-        <w:t>testng</w:t>
-      </w:r>
-      <w:proofErr w:type="spellEnd"/>
-      <w:r>
-        <w:rPr>
-          <w:rFonts w:asciiTheme="minorBidi" w:hAnsiTheme="minorBidi" w:cstheme="minorBidi"/>
-        </w:rPr>
-        <w:t xml:space="preserve"> library and </w:t>
-      </w:r>
-      <w:proofErr w:type="spellStart"/>
-      <w:r>
-        <w:rPr>
-          <w:rFonts w:asciiTheme="minorBidi" w:hAnsiTheme="minorBidi" w:cstheme="minorBidi"/>
-        </w:rPr>
-        <w:t>mongodb</w:t>
-      </w:r>
-      <w:proofErr w:type="spellEnd"/>
-      <w:r>
-        <w:rPr>
-          <w:rFonts w:asciiTheme="minorBidi" w:hAnsiTheme="minorBidi" w:cstheme="minorBidi"/>
-        </w:rPr>
-        <w:t>. Creating tests to validate the correctness of UI data, and its behavior. if the elements are working as expected like buttons, scroll, search bar</w:t>
-      </w:r>
-      <w:r>
-        <w:rPr>
-          <w:rFonts w:asciiTheme="minorBidi" w:hAnsiTheme="minorBidi" w:cstheme="minorBidi"/>
-        </w:rPr>
-        <w:t>, etc</w:t>
-      </w:r>
-      <w:r>
-        <w:rPr>
-          <w:rFonts w:asciiTheme="minorBidi" w:hAnsiTheme="minorBidi" w:cstheme="minorBidi"/>
-        </w:rPr>
-        <w:t xml:space="preserve">. Comparing data from </w:t>
-      </w:r>
-      <w:proofErr w:type="spellStart"/>
-      <w:r>
-        <w:rPr>
-          <w:rFonts w:asciiTheme="minorBidi" w:hAnsiTheme="minorBidi" w:cstheme="minorBidi"/>
-        </w:rPr>
-        <w:t>mongodb</w:t>
-      </w:r>
-      <w:proofErr w:type="spellEnd"/>
-      <w:r>
-        <w:rPr>
-          <w:rFonts w:asciiTheme="minorBidi" w:hAnsiTheme="minorBidi" w:cstheme="minorBidi"/>
-        </w:rPr>
-        <w:t xml:space="preserve"> with the UI.</w:t>
-      </w:r>
-    </w:p>
-    <w:p>
-      <w:pPr>
-        <w:spacing w:before="240" w:after="10" w:line="360" w:lineRule="auto"/>
+        <w:t>with reproduce steps.</w:t>
+      </w:r>
+    </w:p>
+    <w:p>
+      <w:pPr>
+        <w:spacing w:before="240" w:after="10" w:line="240" w:lineRule="auto"/>
         <w:ind w:left="15" w:right="57"/>
         <w:jc w:val="both"/>
         <w:rPr>
@@ -461,7 +714,7 @@
     </w:p>
     <w:p>
       <w:pPr>
-        <w:spacing w:after="10" w:line="360" w:lineRule="auto"/>
+        <w:spacing w:after="10" w:line="240" w:lineRule="auto"/>
         <w:ind w:left="15" w:right="57"/>
         <w:rPr>
           <w:rFonts w:asciiTheme="minorBidi" w:hAnsiTheme="minorBidi" w:cstheme="minorBidi"/>
@@ -564,7 +817,7 @@
     </w:p>
     <w:p>
       <w:pPr>
-        <w:spacing w:after="10" w:line="276" w:lineRule="auto"/>
+        <w:spacing w:after="10" w:line="240" w:lineRule="auto"/>
         <w:ind w:right="57" w:firstLine="15"/>
         <w:rPr>
           <w:rFonts w:asciiTheme="minorBidi" w:eastAsia="Arial" w:hAnsiTheme="minorBidi" w:cstheme="minorBidi"/>
@@ -593,7 +846,7 @@
           <w:ilvl w:val="0"/>
           <w:numId w:val="4"/>
         </w:numPr>
-        <w:spacing w:after="10" w:line="276" w:lineRule="auto"/>
+        <w:spacing w:after="10" w:line="240" w:lineRule="auto"/>
         <w:ind w:right="57"/>
         <w:rPr>
           <w:rFonts w:asciiTheme="minorBidi" w:eastAsia="Arial" w:hAnsiTheme="minorBidi" w:cstheme="minorBidi"/>
@@ -656,7 +909,21 @@
         <w:rPr>
           <w:rFonts w:asciiTheme="minorBidi" w:hAnsiTheme="minorBidi" w:cstheme="minorBidi"/>
         </w:rPr>
-        <w:t xml:space="preserve"> java, HTML5, CSS, bootstrap4, MySQL, tomcat</w:t>
+        <w:t xml:space="preserve"> java, HTML5, CSS, bootstrap4, </w:t>
+      </w:r>
+      <w:r>
+        <w:rPr>
+          <w:rFonts w:asciiTheme="minorBidi" w:hAnsiTheme="minorBidi" w:cstheme="minorBidi"/>
+          <w:b/>
+          <w:bCs/>
+        </w:rPr>
+        <w:t>MySQL</w:t>
+      </w:r>
+      <w:r>
+        <w:rPr>
+          <w:rFonts w:asciiTheme="minorBidi" w:hAnsiTheme="minorBidi" w:cstheme="minorBidi"/>
+        </w:rPr>
+        <w:t>, tomcat</w:t>
       </w:r>
       <w:r>
         <w:rPr>
@@ -676,7 +943,7 @@
         </w:rPr>
         <w:t xml:space="preserve"> </w:t>
       </w:r>
-      <w:hyperlink r:id="rId8" w:history="1">
+      <w:hyperlink r:id="rId18" w:history="1">
         <w:r>
           <w:rPr>
             <w:rStyle w:val="Hyperlink"/>
@@ -694,7 +961,7 @@
           <w:ilvl w:val="0"/>
           <w:numId w:val="4"/>
         </w:numPr>
-        <w:spacing w:after="10" w:line="276" w:lineRule="auto"/>
+        <w:spacing w:after="10" w:line="240" w:lineRule="auto"/>
         <w:ind w:right="57"/>
         <w:rPr>
           <w:rFonts w:asciiTheme="minorBidi" w:hAnsiTheme="minorBidi" w:cstheme="minorBidi"/>
@@ -773,7 +1040,7 @@
         </w:rPr>
         <w:t xml:space="preserve">: </w:t>
       </w:r>
-      <w:hyperlink r:id="rId9" w:history="1">
+      <w:hyperlink r:id="rId19" w:history="1">
         <w:r>
           <w:rPr>
             <w:rStyle w:val="Hyperlink"/>
@@ -797,7 +1064,7 @@
           <w:ilvl w:val="0"/>
           <w:numId w:val="4"/>
         </w:numPr>
-        <w:spacing w:after="10" w:line="276" w:lineRule="auto"/>
+        <w:spacing w:after="10" w:line="240" w:lineRule="auto"/>
         <w:ind w:right="57"/>
         <w:rPr>
           <w:rFonts w:asciiTheme="minorBidi" w:hAnsiTheme="minorBidi" w:cstheme="minorBidi"/>
@@ -831,13 +1098,13 @@
     <w:p>
       <w:pPr>
         <w:pStyle w:val="ListParagraph"/>
-        <w:spacing w:after="10" w:line="276" w:lineRule="auto"/>
+        <w:spacing w:after="10" w:line="240" w:lineRule="auto"/>
         <w:ind w:left="1080" w:right="57"/>
         <w:rPr>
           <w:rFonts w:asciiTheme="minorBidi" w:hAnsiTheme="minorBidi" w:cstheme="minorBidi"/>
         </w:rPr>
       </w:pPr>
-      <w:hyperlink r:id="rId10" w:history="1">
+      <w:hyperlink r:id="rId20" w:history="1">
         <w:r>
           <w:rPr>
             <w:rStyle w:val="Hyperlink"/>
@@ -856,7 +1123,7 @@
     <w:p>
       <w:pPr>
         <w:pStyle w:val="ListParagraph"/>
-        <w:spacing w:after="10" w:line="276" w:lineRule="auto"/>
+        <w:spacing w:after="10" w:line="240" w:lineRule="auto"/>
         <w:ind w:left="1080" w:right="57"/>
         <w:rPr>
           <w:rFonts w:asciiTheme="minorBidi" w:hAnsiTheme="minorBidi" w:cstheme="minorBidi"/>
@@ -865,7 +1132,7 @@
     </w:p>
     <w:p>
       <w:pPr>
-        <w:spacing w:after="10" w:line="276" w:lineRule="auto"/>
+        <w:spacing w:after="10" w:line="240" w:lineRule="auto"/>
         <w:ind w:right="57"/>
         <w:rPr>
           <w:rFonts w:asciiTheme="minorBidi" w:hAnsiTheme="minorBidi" w:cstheme="minorBidi"/>
@@ -909,7 +1176,7 @@
           <w:color w:val="333333"/>
           <w:shd w:val="clear" w:color="auto" w:fill="FFFFFF"/>
         </w:rPr>
-        <w:t>(</w:t>
+        <w:t>(5 units) and software engineering (10 units)</w:t>
       </w:r>
       <w:r>
         <w:rPr>
@@ -919,7 +1186,7 @@
           <w:color w:val="333333"/>
           <w:shd w:val="clear" w:color="auto" w:fill="FFFFFF"/>
         </w:rPr>
-        <w:t>5 units</w:t>
+        <w:t xml:space="preserve"> at Salem High</w:t>
       </w:r>
       <w:r>
         <w:rPr>
@@ -929,7 +1196,7 @@
           <w:color w:val="333333"/>
           <w:shd w:val="clear" w:color="auto" w:fill="FFFFFF"/>
         </w:rPr>
-        <w:t>)</w:t>
+        <w:t xml:space="preserve"> </w:t>
       </w:r>
       <w:r>
         <w:rPr>
@@ -939,98 +1206,19 @@
           <w:color w:val="333333"/>
           <w:shd w:val="clear" w:color="auto" w:fill="FFFFFF"/>
         </w:rPr>
-        <w:t xml:space="preserve"> and software engineering</w:t>
-      </w:r>
-      <w:r>
-        <w:rPr>
-          <w:rFonts w:asciiTheme="minorBidi" w:hAnsiTheme="minorBidi" w:cstheme="minorBidi"/>
-          <w:b/>
-          <w:bCs/>
-          <w:color w:val="333333"/>
-          <w:shd w:val="clear" w:color="auto" w:fill="FFFFFF"/>
-        </w:rPr>
-        <w:t xml:space="preserve"> (</w:t>
-      </w:r>
-      <w:r>
-        <w:rPr>
-          <w:rFonts w:asciiTheme="minorBidi" w:hAnsiTheme="minorBidi" w:cstheme="minorBidi"/>
-          <w:b/>
-          <w:bCs/>
-          <w:color w:val="333333"/>
-          <w:shd w:val="clear" w:color="auto" w:fill="FFFFFF"/>
-        </w:rPr>
-        <w:t>10 units</w:t>
-      </w:r>
-      <w:r>
-        <w:rPr>
-          <w:rFonts w:asciiTheme="minorBidi" w:hAnsiTheme="minorBidi" w:cstheme="minorBidi"/>
-          <w:b/>
-          <w:bCs/>
-          <w:color w:val="333333"/>
-          <w:shd w:val="clear" w:color="auto" w:fill="FFFFFF"/>
-        </w:rPr>
-        <w:t>)</w:t>
-      </w:r>
-      <w:r>
-        <w:rPr>
-          <w:rFonts w:asciiTheme="minorBidi" w:hAnsiTheme="minorBidi" w:cstheme="minorBidi"/>
-          <w:b/>
-          <w:bCs/>
-          <w:color w:val="333333"/>
-          <w:shd w:val="clear" w:color="auto" w:fill="FFFFFF"/>
-        </w:rPr>
-        <w:t xml:space="preserve"> at </w:t>
-      </w:r>
-      <w:r>
-        <w:rPr>
-          <w:rFonts w:asciiTheme="minorBidi" w:hAnsiTheme="minorBidi" w:cstheme="minorBidi"/>
-          <w:b/>
-          <w:bCs/>
-          <w:color w:val="333333"/>
-          <w:shd w:val="clear" w:color="auto" w:fill="FFFFFF"/>
-        </w:rPr>
-        <w:t>Salem High</w:t>
-      </w:r>
-      <w:r>
-        <w:rPr>
-          <w:rFonts w:asciiTheme="minorBidi" w:hAnsiTheme="minorBidi" w:cstheme="minorBidi"/>
-          <w:b/>
-          <w:bCs/>
-          <w:color w:val="333333"/>
-          <w:shd w:val="clear" w:color="auto" w:fill="FFFFFF"/>
-        </w:rPr>
-        <w:t xml:space="preserve"> </w:t>
-      </w:r>
-      <w:r>
-        <w:rPr>
-          <w:rFonts w:asciiTheme="minorBidi" w:hAnsiTheme="minorBidi" w:cstheme="minorBidi"/>
-          <w:b/>
-          <w:bCs/>
-          <w:color w:val="333333"/>
-          <w:shd w:val="clear" w:color="auto" w:fill="FFFFFF"/>
-        </w:rPr>
-        <w:t>School</w:t>
-      </w:r>
-      <w:r>
-        <w:rPr>
-          <w:rFonts w:asciiTheme="minorBidi" w:hAnsiTheme="minorBidi" w:cstheme="minorBidi"/>
-          <w:b/>
-          <w:bCs/>
-          <w:color w:val="333333"/>
-          <w:shd w:val="clear" w:color="auto" w:fill="FFFFFF"/>
-        </w:rPr>
-        <w:t>.</w:t>
-      </w:r>
-    </w:p>
-    <w:p>
-      <w:pPr>
-        <w:spacing w:before="240" w:after="10" w:line="360" w:lineRule="auto"/>
+        <w:t>School.</w:t>
+      </w:r>
+    </w:p>
+    <w:p>
+      <w:pPr>
+        <w:spacing w:before="240" w:after="10" w:line="240" w:lineRule="auto"/>
         <w:ind w:left="15" w:right="57"/>
         <w:jc w:val="both"/>
         <w:rPr>
           <w:rFonts w:asciiTheme="minorBidi" w:hAnsiTheme="minorBidi" w:cstheme="minorBidi"/>
-          <w:b/>
-          <w:rtl/>
+          <w:color w:val="2F5396"/>
+          <w:sz w:val="24"/>
+          <w:szCs w:val="24"/>
         </w:rPr>
       </w:pPr>
       <w:r>
@@ -1066,7 +1254,7 @@
     </w:p>
     <w:p>
       <w:pPr>
-        <w:spacing w:after="10" w:line="360" w:lineRule="auto"/>
+        <w:spacing w:after="10" w:line="240" w:lineRule="auto"/>
         <w:ind w:left="735" w:right="57"/>
         <w:jc w:val="both"/>
         <w:rPr>
@@ -1128,43 +1316,17 @@
         <w:jc w:val="both"/>
         <w:rPr>
           <w:rFonts w:asciiTheme="minorBidi" w:hAnsiTheme="minorBidi" w:cstheme="minorBidi"/>
-        </w:rPr>
-      </w:pPr>
-      <w:r>
-        <w:rPr>
-          <w:rFonts w:asciiTheme="minorBidi" w:hAnsiTheme="minorBidi" w:cstheme="minorBidi"/>
-        </w:rPr>
-        <w:t>Java</w:t>
-      </w:r>
-      <w:r>
-        <w:rPr>
-          <w:rFonts w:asciiTheme="minorBidi" w:hAnsiTheme="minorBidi" w:cstheme="minorBidi"/>
-        </w:rPr>
-        <w:t>, JSP</w:t>
-      </w:r>
-      <w:r>
-        <w:rPr>
-          <w:rFonts w:asciiTheme="minorBidi" w:hAnsiTheme="minorBidi" w:cstheme="minorBidi"/>
-        </w:rPr>
-        <w:t>، Python</w:t>
-      </w:r>
-      <w:r>
-        <w:rPr>
-          <w:rFonts w:asciiTheme="minorBidi" w:hAnsiTheme="minorBidi" w:cstheme="minorBidi"/>
-        </w:rPr>
-        <w:t>, Pywinauto, pytest</w:t>
-      </w:r>
-      <w:r>
-        <w:rPr>
-          <w:rFonts w:asciiTheme="minorBidi" w:hAnsiTheme="minorBidi" w:cstheme="minorBidi"/>
-        </w:rPr>
-        <w:t xml:space="preserve">, </w:t>
-      </w:r>
-      <w:r>
-        <w:rPr>
-          <w:rFonts w:asciiTheme="minorBidi" w:hAnsiTheme="minorBidi" w:cstheme="minorBidi"/>
-        </w:rPr>
-        <w:t>HTML5, CSS, Bootstrap4, Selenium</w:t>
+          <w:b/>
+          <w:bCs/>
+        </w:rPr>
+      </w:pPr>
+      <w:r>
+        <w:rPr>
+          <w:rFonts w:asciiTheme="minorBidi" w:hAnsiTheme="minorBidi" w:cstheme="minorBidi"/>
+          <w:b/>
+          <w:bCs/>
+        </w:rPr>
+        <w:t>SQL, Mongodb, ERD, UML, CLASS DIAGRAM, MVC design pattern.</w:t>
       </w:r>
     </w:p>
     <w:p>
@@ -1185,25 +1347,37 @@
         <w:rPr>
           <w:rFonts w:asciiTheme="minorBidi" w:hAnsiTheme="minorBidi" w:cstheme="minorBidi"/>
         </w:rPr>
-        <w:t>Mongodb, SQL</w:t>
-      </w:r>
-      <w:r>
-        <w:rPr>
-          <w:rFonts w:asciiTheme="minorBidi" w:hAnsiTheme="minorBidi" w:cstheme="minorBidi"/>
-        </w:rPr>
-        <w:t>,</w:t>
-      </w:r>
-      <w:r>
-        <w:rPr>
-          <w:rFonts w:asciiTheme="minorBidi" w:hAnsiTheme="minorBidi" w:cstheme="minorBidi"/>
-        </w:rPr>
-        <w:t xml:space="preserve"> </w:t>
-      </w:r>
-      <w:r>
-        <w:rPr>
-          <w:rFonts w:asciiTheme="minorBidi" w:hAnsiTheme="minorBidi" w:cstheme="minorBidi"/>
-        </w:rPr>
-        <w:t>ERD, UML, CLASS DIAGRAM, MVC design pattern.</w:t>
+        <w:t>Java</w:t>
+      </w:r>
+      <w:r>
+        <w:rPr>
+          <w:rFonts w:asciiTheme="minorBidi" w:hAnsiTheme="minorBidi" w:cstheme="minorBidi"/>
+        </w:rPr>
+        <w:t>, JSP</w:t>
+      </w:r>
+      <w:r>
+        <w:rPr>
+          <w:rFonts w:asciiTheme="minorBidi" w:hAnsiTheme="minorBidi" w:cstheme="minorBidi"/>
+        </w:rPr>
+        <w:t>، Python</w:t>
+      </w:r>
+      <w:r>
+        <w:rPr>
+          <w:rFonts w:asciiTheme="minorBidi" w:hAnsiTheme="minorBidi" w:cstheme="minorBidi"/>
+        </w:rPr>
+        <w:t>, Pywinauto, pytest</w:t>
+      </w:r>
+      <w:r>
+        <w:rPr>
+          <w:rFonts w:asciiTheme="minorBidi" w:hAnsiTheme="minorBidi" w:cstheme="minorBidi"/>
+        </w:rPr>
+        <w:t xml:space="preserve">, </w:t>
+      </w:r>
+      <w:r>
+        <w:rPr>
+          <w:rFonts w:asciiTheme="minorBidi" w:hAnsiTheme="minorBidi" w:cstheme="minorBidi"/>
+        </w:rPr>
+        <w:t>HTML5, CSS, Bootstrap4, Selenium</w:t>
       </w:r>
     </w:p>
     <w:p>
@@ -1254,15 +1428,51 @@
         <w:ind w:left="735" w:right="57"/>
         <w:jc w:val="both"/>
         <w:rPr>
-          <w:rFonts w:asciiTheme="minorBidi" w:hAnsiTheme="minorBidi" w:cstheme="minorBidi"/>
-          <w:u w:val="single"/>
-        </w:rPr>
-      </w:pPr>
-    </w:p>
-    <w:p>
-      <w:pPr>
+          <w:rFonts w:asciiTheme="minorBidi" w:eastAsia="Arial" w:hAnsiTheme="minorBidi" w:cstheme="minorBidi"/>
+          <w:b/>
+        </w:rPr>
+      </w:pPr>
+      <w:r>
+        <w:rPr>
+          <w:rFonts w:asciiTheme="minorBidi" w:hAnsiTheme="minorBidi" w:cstheme="minorBidi"/>
+          <w:b/>
+          <w:bCs/>
+        </w:rPr>
+        <w:t>Familiarity with</w:t>
+      </w:r>
+      <w:r>
+        <w:rPr>
+          <w:rFonts w:asciiTheme="minorBidi" w:eastAsia="Arial" w:hAnsiTheme="minorBidi" w:cstheme="minorBidi"/>
+          <w:b/>
+          <w:bCs/>
+        </w:rPr>
+        <w:t>:</w:t>
+      </w:r>
+      <w:r>
+        <w:rPr>
+          <w:rFonts w:asciiTheme="minorBidi" w:eastAsia="Arial" w:hAnsiTheme="minorBidi" w:cstheme="minorBidi"/>
+          <w:b/>
+          <w:bCs/>
+        </w:rPr>
+        <w:t xml:space="preserve"> </w:t>
+      </w:r>
+      <w:r>
+        <w:rPr>
+          <w:rFonts w:asciiTheme="minorBidi" w:eastAsia="Arial" w:hAnsiTheme="minorBidi" w:cstheme="minorBidi"/>
+          <w:b/>
+        </w:rPr>
+        <w:t xml:space="preserve"> </w:t>
+      </w:r>
+    </w:p>
+    <w:p>
+      <w:pPr>
+        <w:pStyle w:val="ListParagraph"/>
+        <w:numPr>
+          <w:ilvl w:val="0"/>
+          <w:numId w:val="1"/>
+        </w:numPr>
         <w:spacing w:after="10" w:line="240" w:lineRule="auto"/>
-        <w:ind w:left="735" w:right="57"/>
+        <w:ind w:right="57"/>
         <w:jc w:val="both"/>
         <w:rPr>
           <w:rFonts w:asciiTheme="minorBidi" w:hAnsiTheme="minorBidi" w:cstheme="minorBidi"/>
@@ -1271,37 +1481,6 @@
       <w:r>
         <w:rPr>
           <w:rFonts w:asciiTheme="minorBidi" w:hAnsiTheme="minorBidi" w:cstheme="minorBidi"/>
-          <w:b/>
-          <w:bCs/>
-        </w:rPr>
-        <w:t>Familiarity with</w:t>
-      </w:r>
-      <w:r>
-        <w:rPr>
-          <w:rFonts w:asciiTheme="minorBidi" w:eastAsia="Arial" w:hAnsiTheme="minorBidi" w:cstheme="minorBidi"/>
-          <w:b/>
-          <w:bCs/>
-        </w:rPr>
-        <w:t>:</w:t>
-      </w:r>
-      <w:r>
-        <w:rPr>
-          <w:rFonts w:asciiTheme="minorBidi" w:eastAsia="Arial" w:hAnsiTheme="minorBidi" w:cstheme="minorBidi"/>
-          <w:b/>
-          <w:bCs/>
-        </w:rPr>
-        <w:t xml:space="preserve"> </w:t>
-      </w:r>
-      <w:r>
-        <w:rPr>
-          <w:rFonts w:asciiTheme="minorBidi" w:eastAsia="Arial" w:hAnsiTheme="minorBidi" w:cstheme="minorBidi"/>
-          <w:b/>
-        </w:rPr>
-        <w:t xml:space="preserve"> </w:t>
-      </w:r>
-      <w:r>
-        <w:rPr>
-          <w:rFonts w:asciiTheme="minorBidi" w:hAnsiTheme="minorBidi" w:cstheme="minorBidi"/>
         </w:rPr>
         <w:t>C, C#</w:t>
       </w:r>
@@ -1339,6 +1518,12 @@
         <w:rPr>
           <w:rFonts w:asciiTheme="minorBidi" w:hAnsiTheme="minorBidi" w:cstheme="minorBidi"/>
         </w:rPr>
+        <w:t>,</w:t>
+      </w:r>
+      <w:r>
+        <w:rPr>
+          <w:rFonts w:asciiTheme="minorBidi" w:hAnsiTheme="minorBidi" w:cstheme="minorBidi"/>
+        </w:rPr>
         <w:t xml:space="preserve"> React</w:t>
       </w:r>
       <w:r>
@@ -1357,18 +1542,12 @@
         <w:rPr>
           <w:rFonts w:asciiTheme="minorBidi" w:hAnsiTheme="minorBidi" w:cstheme="minorBidi"/>
         </w:rPr>
-        <w:t>networkin</w:t>
-      </w:r>
-      <w:r>
-        <w:rPr>
-          <w:rFonts w:asciiTheme="minorBidi" w:hAnsiTheme="minorBidi" w:cstheme="minorBidi"/>
-        </w:rPr>
-        <w:t>g.</w:t>
-      </w:r>
-    </w:p>
-    <w:p>
-      <w:pPr>
-        <w:spacing w:before="240" w:after="10" w:line="360" w:lineRule="auto"/>
+        <w:t>networking.</w:t>
+      </w:r>
+    </w:p>
+    <w:p>
+      <w:pPr>
+        <w:spacing w:before="240" w:after="10" w:line="240" w:lineRule="auto"/>
         <w:ind w:left="15" w:right="57"/>
         <w:jc w:val="both"/>
         <w:rPr>
@@ -1407,7 +1586,7 @@
     </w:p>
     <w:p>
       <w:pPr>
-        <w:spacing w:after="10" w:line="360" w:lineRule="auto"/>
+        <w:spacing w:after="10" w:line="240" w:lineRule="auto"/>
         <w:ind w:right="57"/>
         <w:jc w:val="both"/>
         <w:rPr>
@@ -1441,7 +1620,7 @@
     </w:p>
     <w:p>
       <w:pPr>
-        <w:spacing w:after="10"/>
+        <w:spacing w:after="10" w:line="240" w:lineRule="auto"/>
         <w:ind w:right="57"/>
         <w:jc w:val="both"/>
         <w:rPr>
@@ -1464,7 +1643,7 @@
     </w:p>
     <w:p>
       <w:pPr>
-        <w:spacing w:before="240" w:after="10"/>
+        <w:spacing w:before="240" w:after="10" w:line="240" w:lineRule="auto"/>
         <w:ind w:left="15" w:right="57"/>
         <w:jc w:val="both"/>
         <w:rPr>
@@ -1628,6 +1807,119 @@
 <file path=word/numbering.xml><?xml version="1.0" encoding="utf-8"?>
 <w:numbering xmlns:wpc="http://schemas.microsoft.com/office/word/2010/wordprocessingCanvas" xmlns:cx="http://schemas.microsoft.com/office/drawing/2014/chartex" xmlns:cx1="http://schemas.microsoft.com/office/drawing/2015/9/8/chartex" xmlns:cx2="http://schemas.microsoft.com/office/drawing/2015/10/21/chartex" xmlns:cx3="http://schemas.microsoft.com/office/drawing/2016/5/9/chartex" xmlns:cx4="http://schemas.microsoft.com/office/drawing/2016/5/10/chartex" xmlns:cx5="http://schemas.microsoft.com/office/drawing/2016/5/11/chartex" xmlns:cx6="http://schemas.microsoft.com/office/drawing/2016/5/12/chartex" xmlns:cx7="http://schemas.microsoft.com/office/drawing/2016/5/13/chartex" xmlns:cx8="http://schemas.microsoft.com/office/drawing/2016/5/14/chartex" xmlns:mc="http://schemas.openxmlformats.org/markup-compatibility/2006" xmlns:aink="http://schemas.microsoft.com/office/drawing/2016/ink" xmlns:am3d="http://schemas.microsoft.com/office/drawing/2017/model3d" xmlns:o="urn:schemas-microsoft-com:office:office" xmlns:oel="http://schemas.microsoft.com/office/2019/extlst" xmlns:r="http://schemas.openxmlformats.org/officeDocument/2006/relationships" xmlns:m="http://schemas.openxmlformats.org/officeDocument/2006/math" xmlns:v="urn:schemas-microsoft-com:vml" xmlns:wp14="http://schemas.microsoft.com/office/word/2010/wordprocessingDrawing" xmlns:wp="http://schemas.openxmlformats.org/drawingml/2006/wordprocessingDrawing" xmlns:w10="urn:schemas-microsoft-com:office:word" xmlns:w="http://schemas.openxmlformats.org/wordprocessingml/2006/main" xmlns:w14="http://schemas.microsoft.com/office/word/2010/wordml" xmlns:w15="http://schemas.microsoft.com/office/word/2012/wordml" xmlns:w16cex="http://schemas.microsoft.com/office/word/2018/wordml/cex" xmlns:w16cid="http://schemas.microsoft.com/office/word/2016/wordml/cid" xmlns:w16="http://schemas.microsoft.com/office/word/2018/wordml" xmlns:w16sdtdh="http://schemas.microsoft.com/office/word/2020/wordml/sdtdatahash" xmlns:w16se="http://schemas.microsoft.com/office/word/2015/wordml/symex" xmlns:wpg="http://schemas.microsoft.com/office/word/2010/wordprocessingGroup" xmlns:wpi="http://schemas.microsoft.com/office/word/2010/wordprocessingInk" xmlns:wne="http://schemas.microsoft.com/office/word/2006/wordml" xmlns:wps="http://schemas.microsoft.com/office/word/2010/wordprocessingShape" mc:Ignorable="w14 w15 w16se w16cid w16 w16cex w16sdtdh wp14">
   <w:abstractNum w:abstractNumId="0" w15:restartNumberingAfterBreak="0">
+    <w:nsid w:val="0E7B275A"/>
+    <w:multiLevelType w:val="hybridMultilevel"/>
+    <w:tmpl w:val="84E615E2"/>
+    <w:lvl w:ilvl="0" w:tplc="50426B30">
+      <w:start w:val="2023"/>
+      <w:numFmt w:val="bullet"/>
+      <w:lvlText w:val=""/>
+      <w:lvlJc w:val="left"/>
+      <w:pPr>
+        <w:ind w:left="720" w:hanging="360"/>
+      </w:pPr>
+      <w:rPr>
+        <w:rFonts w:ascii="Symbol" w:eastAsia="Arial" w:hAnsi="Symbol" w:cstheme="minorBidi" w:hint="default"/>
+      </w:rPr>
+    </w:lvl>
+    <w:lvl w:ilvl="1" w:tplc="20000003" w:tentative="1">
+      <w:start w:val="1"/>
+      <w:numFmt w:val="bullet"/>
+      <w:lvlText w:val="o"/>
+      <w:lvlJc w:val="left"/>
+      <w:pPr>
+        <w:ind w:left="1440" w:hanging="360"/>
+      </w:pPr>
+      <w:rPr>
+        <w:rFonts w:ascii="Courier New" w:hAnsi="Courier New" w:cs="Courier New" w:hint="default"/>
+      </w:rPr>
+    </w:lvl>
+    <w:lvl w:ilvl="2" w:tplc="20000005" w:tentative="1">
+      <w:start w:val="1"/>
+      <w:numFmt w:val="bullet"/>
+      <w:lvlText w:val=""/>
+      <w:lvlJc w:val="left"/>
+      <w:pPr>
+        <w:ind w:left="2160" w:hanging="360"/>
+      </w:pPr>
+      <w:rPr>
+        <w:rFonts w:ascii="Wingdings" w:hAnsi="Wingdings" w:hint="default"/>
+      </w:rPr>
+    </w:lvl>
+    <w:lvl w:ilvl="3" w:tplc="20000001" w:tentative="1">
+      <w:start w:val="1"/>
+      <w:numFmt w:val="bullet"/>
+      <w:lvlText w:val=""/>
+      <w:lvlJc w:val="left"/>
+      <w:pPr>
+        <w:ind w:left="2880" w:hanging="360"/>
+      </w:pPr>
+      <w:rPr>
+        <w:rFonts w:ascii="Symbol" w:hAnsi="Symbol" w:hint="default"/>
+      </w:rPr>
+    </w:lvl>
+    <w:lvl w:ilvl="4" w:tplc="20000003" w:tentative="1">
+      <w:start w:val="1"/>
+      <w:numFmt w:val="bullet"/>
+      <w:lvlText w:val="o"/>
+      <w:lvlJc w:val="left"/>
+      <w:pPr>
+        <w:ind w:left="3600" w:hanging="360"/>
+      </w:pPr>
+      <w:rPr>
+        <w:rFonts w:ascii="Courier New" w:hAnsi="Courier New" w:cs="Courier New" w:hint="default"/>
+      </w:rPr>
+    </w:lvl>
+    <w:lvl w:ilvl="5" w:tplc="20000005" w:tentative="1">
+      <w:start w:val="1"/>
+      <w:numFmt w:val="bullet"/>
+      <w:lvlText w:val=""/>
+      <w:lvlJc w:val="left"/>
+      <w:pPr>
+        <w:ind w:left="4320" w:hanging="360"/>
+      </w:pPr>
+      <w:rPr>
+        <w:rFonts w:ascii="Wingdings" w:hAnsi="Wingdings" w:hint="default"/>
+      </w:rPr>
+    </w:lvl>
+    <w:lvl w:ilvl="6" w:tplc="20000001" w:tentative="1">
+      <w:start w:val="1"/>
+      <w:numFmt w:val="bullet"/>
+      <w:lvlText w:val=""/>
+      <w:lvlJc w:val="left"/>
+      <w:pPr>
+        <w:ind w:left="5040" w:hanging="360"/>
+      </w:pPr>
+      <w:rPr>
+        <w:rFonts w:ascii="Symbol" w:hAnsi="Symbol" w:hint="default"/>
+      </w:rPr>
+    </w:lvl>
+    <w:lvl w:ilvl="7" w:tplc="20000003" w:tentative="1">
+      <w:start w:val="1"/>
+      <w:numFmt w:val="bullet"/>
+      <w:lvlText w:val="o"/>
+      <w:lvlJc w:val="left"/>
+      <w:pPr>
+        <w:ind w:left="5760" w:hanging="360"/>
+      </w:pPr>
+      <w:rPr>
+        <w:rFonts w:ascii="Courier New" w:hAnsi="Courier New" w:cs="Courier New" w:hint="default"/>
+      </w:rPr>
+    </w:lvl>
+    <w:lvl w:ilvl="8" w:tplc="20000005" w:tentative="1">
+      <w:start w:val="1"/>
+      <w:numFmt w:val="bullet"/>
+      <w:lvlText w:val=""/>
+      <w:lvlJc w:val="left"/>
+      <w:pPr>
+        <w:ind w:left="6480" w:hanging="360"/>
+      </w:pPr>
+      <w:rPr>
+        <w:rFonts w:ascii="Wingdings" w:hAnsi="Wingdings" w:hint="default"/>
+      </w:rPr>
+    </w:lvl>
+  </w:abstractNum>
+  <w:abstractNum w:abstractNumId="1" w15:restartNumberingAfterBreak="0">
     <w:nsid w:val="44DF6F8B"/>
     <w:multiLevelType w:val="hybridMultilevel"/>
     <w:tmpl w:val="3442567E"/>
@@ -1740,7 +2032,7 @@
       </w:rPr>
     </w:lvl>
   </w:abstractNum>
-  <w:abstractNum w:abstractNumId="1" w15:restartNumberingAfterBreak="0">
+  <w:abstractNum w:abstractNumId="2" w15:restartNumberingAfterBreak="0">
     <w:nsid w:val="5BCE47D7"/>
     <w:multiLevelType w:val="hybridMultilevel"/>
     <w:tmpl w:val="63C879EE"/>
@@ -1853,7 +2145,7 @@
       </w:rPr>
     </w:lvl>
   </w:abstractNum>
-  <w:abstractNum w:abstractNumId="2" w15:restartNumberingAfterBreak="0">
+  <w:abstractNum w:abstractNumId="3" w15:restartNumberingAfterBreak="0">
     <w:nsid w:val="615831DC"/>
     <w:multiLevelType w:val="hybridMultilevel"/>
     <w:tmpl w:val="43544DA0"/>
@@ -1967,7 +2259,7 @@
       </w:rPr>
     </w:lvl>
   </w:abstractNum>
-  <w:abstractNum w:abstractNumId="3" w15:restartNumberingAfterBreak="0">
+  <w:abstractNum w:abstractNumId="4" w15:restartNumberingAfterBreak="0">
     <w:nsid w:val="64776F03"/>
     <w:multiLevelType w:val="hybridMultilevel"/>
     <w:tmpl w:val="2348DA5A"/>
@@ -2082,16 +2374,19 @@
     </w:lvl>
   </w:abstractNum>
   <w:num w:numId="1" w16cid:durableId="1657031283">
+    <w:abstractNumId w:val="4"/>
+  </w:num>
+  <w:num w:numId="2" w16cid:durableId="1866361065">
+    <w:abstractNumId w:val="1"/>
+  </w:num>
+  <w:num w:numId="3" w16cid:durableId="192304323">
+    <w:abstractNumId w:val="2"/>
+  </w:num>
+  <w:num w:numId="4" w16cid:durableId="1712920840">
     <w:abstractNumId w:val="3"/>
   </w:num>
-  <w:num w:numId="2" w16cid:durableId="1866361065">
+  <w:num w:numId="5" w16cid:durableId="1262954625">
     <w:abstractNumId w:val="0"/>
-  </w:num>
-  <w:num w:numId="3" w16cid:durableId="192304323">
-    <w:abstractNumId w:val="1"/>
-  </w:num>
-  <w:num w:numId="4" w16cid:durableId="1712920840">
-    <w:abstractNumId w:val="2"/>
   </w:num>
 </w:numbering>
 </file>

</xml_diff>

<commit_message>
Upload new cv file
</commit_message>
<xml_diff>
--- a/src/HajarAmaraCV.docx
+++ b/src/HajarAmaraCV.docx
@@ -4,7 +4,7 @@
   <w:body>
     <w:p>
       <w:pPr>
-        <w:spacing w:after="10" w:line="240" w:lineRule="auto"/>
+        <w:spacing w:after="10" w:line="276" w:lineRule="auto"/>
         <w:ind w:right="57"/>
         <w:jc w:val="center"/>
         <w:rPr>
@@ -25,7 +25,7 @@
     </w:p>
     <w:p>
       <w:pPr>
-        <w:spacing w:after="10" w:line="240" w:lineRule="auto"/>
+        <w:spacing w:after="10" w:line="276" w:lineRule="auto"/>
         <w:ind w:left="42" w:right="57"/>
         <w:jc w:val="center"/>
         <w:rPr>
@@ -42,7 +42,7 @@
     </w:p>
     <w:p>
       <w:pPr>
-        <w:spacing w:after="10" w:line="240" w:lineRule="auto"/>
+        <w:spacing w:after="10" w:line="276" w:lineRule="auto"/>
         <w:ind w:left="3600" w:right="57" w:firstLine="720"/>
         <w:jc w:val="both"/>
         <w:rPr>
@@ -357,65 +357,9 @@
     </w:p>
     <w:p>
       <w:pPr>
-        <w:spacing w:after="10" w:line="240" w:lineRule="auto"/>
+        <w:spacing w:after="10" w:line="276" w:lineRule="auto"/>
         <w:ind w:right="57"/>
         <w:jc w:val="both"/>
-        <w:rPr>
-          <w:rFonts w:asciiTheme="minorBidi" w:eastAsia="Arial" w:hAnsiTheme="minorBidi" w:cstheme="minorBidi"/>
-          <w:b/>
-          <w:color w:val="1F497D" w:themeColor="text2"/>
-          <w:sz w:val="24"/>
-          <w:szCs w:val="24"/>
-          <w:u w:val="single"/>
-        </w:rPr>
-      </w:pPr>
-      <w:r>
-        <w:rPr>
-          <w:rFonts w:asciiTheme="minorBidi" w:eastAsia="Arial" w:hAnsiTheme="minorBidi" w:cstheme="minorBidi"/>
-          <w:b/>
-          <w:color w:val="1F497D" w:themeColor="text2"/>
-          <w:sz w:val="24"/>
-          <w:szCs w:val="24"/>
-          <w:u w:val="single"/>
-        </w:rPr>
-        <w:t>Summary:</w:t>
-      </w:r>
-    </w:p>
-    <w:p>
-      <w:pPr>
-        <w:spacing w:after="10" w:line="240" w:lineRule="auto"/>
-        <w:ind w:right="57"/>
-        <w:jc w:val="both"/>
-        <w:rPr>
-          <w:rFonts w:ascii="Segoe UI" w:hAnsi="Segoe UI" w:cs="Segoe UI"/>
-          <w:bCs/>
-          <w:sz w:val="20"/>
-          <w:szCs w:val="20"/>
-          <w:shd w:val="clear" w:color="auto" w:fill="F7F7F8"/>
-        </w:rPr>
-      </w:pPr>
-      <w:r>
-        <w:rPr>
-          <w:rFonts w:asciiTheme="minorBidi" w:eastAsia="Arial" w:hAnsiTheme="minorBidi" w:cstheme="minorBidi"/>
-          <w:bCs/>
-        </w:rPr>
-        <w:t>Looking for a challenging and dynamic role in data analysis, where I can leverage my knowledge to contribute to the success of the company.</w:t>
-      </w:r>
-    </w:p>
-    <w:p>
-      <w:pPr>
-        <w:spacing w:after="10" w:line="240" w:lineRule="auto"/>
-        <w:ind w:right="57"/>
-        <w:jc w:val="both"/>
-        <w:rPr>
-          <w:rFonts w:asciiTheme="minorBidi" w:eastAsia="Arial" w:hAnsiTheme="minorBidi" w:cstheme="minorBidi"/>
-          <w:b/>
-          <w:color w:val="2F5396"/>
-          <w:sz w:val="24"/>
-          <w:szCs w:val="24"/>
-        </w:rPr>
-      </w:pPr>
-      <w:r>
         <w:rPr>
           <w:rFonts w:asciiTheme="minorBidi" w:eastAsia="Arial" w:hAnsiTheme="minorBidi" w:cstheme="minorBidi"/>
           <w:b/>
@@ -424,8 +368,7 @@
           <w:szCs w:val="24"/>
           <w:u w:val="single"/>
         </w:rPr>
-        <w:t>Work Experience:</w:t>
-      </w:r>
+      </w:pPr>
       <w:r>
         <w:rPr>
           <w:rFonts w:asciiTheme="minorBidi" w:eastAsia="Arial" w:hAnsiTheme="minorBidi" w:cstheme="minorBidi"/>
@@ -433,13 +376,14 @@
           <w:color w:val="2F5396"/>
           <w:sz w:val="24"/>
           <w:szCs w:val="24"/>
-        </w:rPr>
-        <w:t xml:space="preserve">  </w:t>
-      </w:r>
-    </w:p>
-    <w:p>
-      <w:pPr>
-        <w:spacing w:after="10" w:line="240" w:lineRule="auto"/>
+          <w:u w:val="single"/>
+        </w:rPr>
+        <w:t>Projects:</w:t>
+      </w:r>
+    </w:p>
+    <w:p>
+      <w:pPr>
+        <w:spacing w:after="10" w:line="276" w:lineRule="auto"/>
         <w:ind w:right="57"/>
         <w:jc w:val="both"/>
         <w:rPr>
@@ -452,14 +396,7 @@
           <w:rFonts w:asciiTheme="minorBidi" w:eastAsia="Arial" w:hAnsiTheme="minorBidi" w:cstheme="minorBidi"/>
           <w:b/>
         </w:rPr>
-        <w:t xml:space="preserve">2023 – learn new </w:t>
-      </w:r>
-      <w:r>
-        <w:rPr>
-          <w:rFonts w:asciiTheme="minorBidi" w:eastAsia="Arial" w:hAnsiTheme="minorBidi" w:cstheme="minorBidi"/>
-          <w:b/>
-        </w:rPr>
-        <w:t>technologies</w:t>
+        <w:t>2023 – learn new technologies</w:t>
       </w:r>
       <w:r>
         <w:rPr>
@@ -476,7 +413,7 @@
           <w:ilvl w:val="0"/>
           <w:numId w:val="5"/>
         </w:numPr>
-        <w:spacing w:after="10" w:line="240" w:lineRule="auto"/>
+        <w:spacing w:after="10" w:line="276" w:lineRule="auto"/>
         <w:ind w:right="57"/>
         <w:jc w:val="both"/>
         <w:rPr>
@@ -518,22 +455,63 @@
     </w:p>
     <w:p>
       <w:pPr>
-        <w:spacing w:after="10" w:line="240" w:lineRule="auto"/>
+        <w:spacing w:after="10" w:line="276" w:lineRule="auto"/>
         <w:ind w:right="57"/>
         <w:jc w:val="both"/>
         <w:rPr>
-          <w:rFonts w:asciiTheme="minorBidi" w:hAnsiTheme="minorBidi" w:cstheme="minorBidi"/>
-        </w:rPr>
-      </w:pPr>
-    </w:p>
-    <w:p>
-      <w:pPr>
-        <w:spacing w:after="10" w:line="240" w:lineRule="auto"/>
-        <w:ind w:left="15" w:right="57"/>
+          <w:rFonts w:asciiTheme="minorBidi" w:eastAsia="Arial" w:hAnsiTheme="minorBidi" w:cstheme="minorBidi"/>
+          <w:b/>
+          <w:color w:val="2F5396"/>
+          <w:sz w:val="24"/>
+          <w:szCs w:val="24"/>
+          <w:u w:val="single"/>
+        </w:rPr>
+      </w:pPr>
+    </w:p>
+    <w:p>
+      <w:pPr>
+        <w:spacing w:after="10" w:line="276" w:lineRule="auto"/>
+        <w:ind w:right="57"/>
         <w:jc w:val="both"/>
         <w:rPr>
           <w:rFonts w:asciiTheme="minorBidi" w:eastAsia="Arial" w:hAnsiTheme="minorBidi" w:cstheme="minorBidi"/>
           <w:b/>
+          <w:color w:val="2F5396"/>
+          <w:sz w:val="24"/>
+          <w:szCs w:val="24"/>
+          <w:rtl/>
+        </w:rPr>
+      </w:pPr>
+      <w:r>
+        <w:rPr>
+          <w:rFonts w:asciiTheme="minorBidi" w:eastAsia="Arial" w:hAnsiTheme="minorBidi" w:cstheme="minorBidi"/>
+          <w:b/>
+          <w:color w:val="2F5396"/>
+          <w:sz w:val="24"/>
+          <w:szCs w:val="24"/>
+          <w:u w:val="single"/>
+        </w:rPr>
+        <w:t>Work Experience:</w:t>
+      </w:r>
+      <w:r>
+        <w:rPr>
+          <w:rFonts w:asciiTheme="minorBidi" w:eastAsia="Arial" w:hAnsiTheme="minorBidi" w:cstheme="minorBidi"/>
+          <w:b/>
+          <w:color w:val="2F5396"/>
+          <w:sz w:val="24"/>
+          <w:szCs w:val="24"/>
+        </w:rPr>
+        <w:t xml:space="preserve">  </w:t>
+      </w:r>
+    </w:p>
+    <w:p>
+      <w:pPr>
+        <w:spacing w:after="10" w:line="276" w:lineRule="auto"/>
+        <w:ind w:right="57"/>
+        <w:jc w:val="both"/>
+        <w:rPr>
+          <w:rFonts w:asciiTheme="minorBidi" w:eastAsia="Arial" w:hAnsiTheme="minorBidi" w:cstheme="minorBidi"/>
+          <w:b/>
         </w:rPr>
       </w:pPr>
       <w:r>
@@ -546,7 +524,7 @@
     </w:p>
     <w:p>
       <w:pPr>
-        <w:spacing w:after="10" w:line="240" w:lineRule="auto"/>
+        <w:spacing w:after="10" w:line="276" w:lineRule="auto"/>
         <w:ind w:left="15" w:right="57"/>
         <w:jc w:val="both"/>
         <w:rPr>
@@ -556,6 +534,7 @@
           <w:sz w:val="21"/>
           <w:szCs w:val="21"/>
           <w:shd w:val="clear" w:color="auto" w:fill="FFFFFF"/>
+          <w:rtl/>
         </w:rPr>
       </w:pPr>
       <w:r>
@@ -634,8 +613,9 @@
           <w:szCs w:val="21"/>
           <w:shd w:val="clear" w:color="auto" w:fill="FFFFFF"/>
         </w:rPr>
-        <w:t xml:space="preserve">Python, Java 14, Seleinum, Pywinauto, mongodb. </w:t>
-      </w:r>
+        <w:t xml:space="preserve">Python, Java 14, </w:t>
+      </w:r>
+      <w:proofErr w:type="spellStart"/>
       <w:r>
         <w:rPr>
           <w:rFonts w:asciiTheme="minorBidi" w:hAnsiTheme="minorBidi" w:cstheme="minorBidi"/>
@@ -645,8 +625,9 @@
           <w:szCs w:val="21"/>
           <w:shd w:val="clear" w:color="auto" w:fill="FFFFFF"/>
         </w:rPr>
-        <w:t>Also</w:t>
-      </w:r>
+        <w:t>Seleinum</w:t>
+      </w:r>
+      <w:proofErr w:type="spellEnd"/>
       <w:r>
         <w:rPr>
           <w:rFonts w:asciiTheme="minorBidi" w:hAnsiTheme="minorBidi" w:cstheme="minorBidi"/>
@@ -656,8 +637,9 @@
           <w:szCs w:val="21"/>
           <w:shd w:val="clear" w:color="auto" w:fill="FFFFFF"/>
         </w:rPr>
-        <w:t>, if found a bug it</w:t>
-      </w:r>
+        <w:t xml:space="preserve">, </w:t>
+      </w:r>
+      <w:proofErr w:type="spellStart"/>
       <w:r>
         <w:rPr>
           <w:rFonts w:asciiTheme="minorBidi" w:hAnsiTheme="minorBidi" w:cstheme="minorBidi"/>
@@ -667,8 +649,9 @@
           <w:szCs w:val="21"/>
           <w:shd w:val="clear" w:color="auto" w:fill="FFFFFF"/>
         </w:rPr>
-        <w:t xml:space="preserve"> was written a report </w:t>
-      </w:r>
+        <w:t>Pywinauto</w:t>
+      </w:r>
+      <w:proofErr w:type="spellEnd"/>
       <w:r>
         <w:rPr>
           <w:rFonts w:asciiTheme="minorBidi" w:hAnsiTheme="minorBidi" w:cstheme="minorBidi"/>
@@ -678,16 +661,105 @@
           <w:szCs w:val="21"/>
           <w:shd w:val="clear" w:color="auto" w:fill="FFFFFF"/>
         </w:rPr>
+        <w:t xml:space="preserve">, </w:t>
+      </w:r>
+      <w:proofErr w:type="spellStart"/>
+      <w:r>
+        <w:rPr>
+          <w:rFonts w:asciiTheme="minorBidi" w:hAnsiTheme="minorBidi" w:cstheme="minorBidi"/>
+          <w:bCs/>
+          <w:color w:val="333333"/>
+          <w:sz w:val="21"/>
+          <w:szCs w:val="21"/>
+          <w:shd w:val="clear" w:color="auto" w:fill="FFFFFF"/>
+        </w:rPr>
+        <w:t>mongodb</w:t>
+      </w:r>
+      <w:proofErr w:type="spellEnd"/>
+      <w:r>
+        <w:rPr>
+          <w:rFonts w:asciiTheme="minorBidi" w:hAnsiTheme="minorBidi" w:cstheme="minorBidi"/>
+          <w:bCs/>
+          <w:color w:val="333333"/>
+          <w:sz w:val="21"/>
+          <w:szCs w:val="21"/>
+          <w:shd w:val="clear" w:color="auto" w:fill="FFFFFF"/>
+        </w:rPr>
+        <w:t xml:space="preserve">. </w:t>
+      </w:r>
+      <w:r>
+        <w:rPr>
+          <w:rFonts w:asciiTheme="minorBidi" w:hAnsiTheme="minorBidi" w:cstheme="minorBidi"/>
+          <w:bCs/>
+          <w:color w:val="333333"/>
+          <w:sz w:val="21"/>
+          <w:szCs w:val="21"/>
+          <w:shd w:val="clear" w:color="auto" w:fill="FFFFFF"/>
+        </w:rPr>
+        <w:t>Also</w:t>
+      </w:r>
+      <w:r>
+        <w:rPr>
+          <w:rFonts w:asciiTheme="minorBidi" w:hAnsiTheme="minorBidi" w:cstheme="minorBidi"/>
+          <w:bCs/>
+          <w:color w:val="333333"/>
+          <w:sz w:val="21"/>
+          <w:szCs w:val="21"/>
+          <w:shd w:val="clear" w:color="auto" w:fill="FFFFFF"/>
+        </w:rPr>
+        <w:t>, if found a bug it</w:t>
+      </w:r>
+      <w:r>
+        <w:rPr>
+          <w:rFonts w:asciiTheme="minorBidi" w:hAnsiTheme="minorBidi" w:cstheme="minorBidi"/>
+          <w:bCs/>
+          <w:color w:val="333333"/>
+          <w:sz w:val="21"/>
+          <w:szCs w:val="21"/>
+          <w:shd w:val="clear" w:color="auto" w:fill="FFFFFF"/>
+        </w:rPr>
+        <w:t xml:space="preserve"> was written a report </w:t>
+      </w:r>
+      <w:r>
+        <w:rPr>
+          <w:rFonts w:asciiTheme="minorBidi" w:hAnsiTheme="minorBidi" w:cstheme="minorBidi"/>
+          <w:bCs/>
+          <w:color w:val="333333"/>
+          <w:sz w:val="21"/>
+          <w:szCs w:val="21"/>
+          <w:shd w:val="clear" w:color="auto" w:fill="FFFFFF"/>
+        </w:rPr>
         <w:t>with reproduce steps.</w:t>
       </w:r>
     </w:p>
     <w:p>
       <w:pPr>
-        <w:spacing w:before="240" w:after="10" w:line="240" w:lineRule="auto"/>
+        <w:spacing w:after="10" w:line="276" w:lineRule="auto"/>
         <w:ind w:left="15" w:right="57"/>
         <w:jc w:val="both"/>
         <w:rPr>
           <w:rFonts w:asciiTheme="minorBidi" w:hAnsiTheme="minorBidi" w:cstheme="minorBidi"/>
+          <w:bCs/>
+          <w:color w:val="333333"/>
+          <w:sz w:val="21"/>
+          <w:szCs w:val="21"/>
+          <w:shd w:val="clear" w:color="auto" w:fill="FFFFFF"/>
+          <w:rtl/>
+        </w:rPr>
+      </w:pPr>
+    </w:p>
+    <w:p>
+      <w:pPr>
+        <w:spacing w:after="10" w:line="276" w:lineRule="auto"/>
+        <w:ind w:left="15" w:right="57"/>
+        <w:jc w:val="both"/>
+        <w:rPr>
+          <w:rFonts w:asciiTheme="minorBidi" w:hAnsiTheme="minorBidi" w:cstheme="minorBidi"/>
+          <w:bCs/>
+          <w:color w:val="333333"/>
+          <w:sz w:val="21"/>
+          <w:szCs w:val="21"/>
+          <w:shd w:val="clear" w:color="auto" w:fill="FFFFFF"/>
         </w:rPr>
       </w:pPr>
       <w:r>
@@ -714,7 +786,7 @@
     </w:p>
     <w:p>
       <w:pPr>
-        <w:spacing w:after="10" w:line="240" w:lineRule="auto"/>
+        <w:spacing w:after="10" w:line="276" w:lineRule="auto"/>
         <w:ind w:left="15" w:right="57"/>
         <w:rPr>
           <w:rFonts w:asciiTheme="minorBidi" w:hAnsiTheme="minorBidi" w:cstheme="minorBidi"/>
@@ -739,7 +811,7 @@
         <w:tabs>
           <w:tab w:val="center" w:pos="4342"/>
         </w:tabs>
-        <w:spacing w:after="10" w:line="240" w:lineRule="auto"/>
+        <w:spacing w:after="10" w:line="276" w:lineRule="auto"/>
         <w:ind w:left="15" w:right="57"/>
         <w:rPr>
           <w:rFonts w:asciiTheme="minorBidi" w:hAnsiTheme="minorBidi" w:cstheme="minorBidi"/>
@@ -817,7 +889,7 @@
     </w:p>
     <w:p>
       <w:pPr>
-        <w:spacing w:after="10" w:line="240" w:lineRule="auto"/>
+        <w:spacing w:after="10" w:line="276" w:lineRule="auto"/>
         <w:ind w:right="57" w:firstLine="15"/>
         <w:rPr>
           <w:rFonts w:asciiTheme="minorBidi" w:eastAsia="Arial" w:hAnsiTheme="minorBidi" w:cstheme="minorBidi"/>
@@ -846,7 +918,7 @@
           <w:ilvl w:val="0"/>
           <w:numId w:val="4"/>
         </w:numPr>
-        <w:spacing w:after="10" w:line="240" w:lineRule="auto"/>
+        <w:spacing w:after="10" w:line="276" w:lineRule="auto"/>
         <w:ind w:right="57"/>
         <w:rPr>
           <w:rFonts w:asciiTheme="minorBidi" w:eastAsia="Arial" w:hAnsiTheme="minorBidi" w:cstheme="minorBidi"/>
@@ -961,7 +1033,7 @@
           <w:ilvl w:val="0"/>
           <w:numId w:val="4"/>
         </w:numPr>
-        <w:spacing w:after="10" w:line="240" w:lineRule="auto"/>
+        <w:spacing w:after="10" w:line="276" w:lineRule="auto"/>
         <w:ind w:right="57"/>
         <w:rPr>
           <w:rFonts w:asciiTheme="minorBidi" w:hAnsiTheme="minorBidi" w:cstheme="minorBidi"/>
@@ -1064,7 +1136,7 @@
           <w:ilvl w:val="0"/>
           <w:numId w:val="4"/>
         </w:numPr>
-        <w:spacing w:after="10" w:line="240" w:lineRule="auto"/>
+        <w:spacing w:after="10" w:line="276" w:lineRule="auto"/>
         <w:ind w:right="57"/>
         <w:rPr>
           <w:rFonts w:asciiTheme="minorBidi" w:hAnsiTheme="minorBidi" w:cstheme="minorBidi"/>
@@ -1098,7 +1170,7 @@
     <w:p>
       <w:pPr>
         <w:pStyle w:val="ListParagraph"/>
-        <w:spacing w:after="10" w:line="240" w:lineRule="auto"/>
+        <w:spacing w:after="10" w:line="276" w:lineRule="auto"/>
         <w:ind w:left="1080" w:right="57"/>
         <w:rPr>
           <w:rFonts w:asciiTheme="minorBidi" w:hAnsiTheme="minorBidi" w:cstheme="minorBidi"/>
@@ -1123,7 +1195,7 @@
     <w:p>
       <w:pPr>
         <w:pStyle w:val="ListParagraph"/>
-        <w:spacing w:after="10" w:line="240" w:lineRule="auto"/>
+        <w:spacing w:after="10" w:line="276" w:lineRule="auto"/>
         <w:ind w:left="1080" w:right="57"/>
         <w:rPr>
           <w:rFonts w:asciiTheme="minorBidi" w:hAnsiTheme="minorBidi" w:cstheme="minorBidi"/>
@@ -1132,12 +1204,13 @@
     </w:p>
     <w:p>
       <w:pPr>
-        <w:spacing w:after="10" w:line="240" w:lineRule="auto"/>
+        <w:spacing w:after="10" w:line="276" w:lineRule="auto"/>
         <w:ind w:right="57"/>
         <w:rPr>
           <w:rFonts w:asciiTheme="minorBidi" w:hAnsiTheme="minorBidi" w:cstheme="minorBidi"/>
           <w:b/>
           <w:bCs/>
+          <w:rtl/>
         </w:rPr>
       </w:pPr>
       <w:r>
@@ -1211,14 +1284,12 @@
     </w:p>
     <w:p>
       <w:pPr>
-        <w:spacing w:before="240" w:after="10" w:line="240" w:lineRule="auto"/>
-        <w:ind w:left="15" w:right="57"/>
-        <w:jc w:val="both"/>
-        <w:rPr>
-          <w:rFonts w:asciiTheme="minorBidi" w:hAnsiTheme="minorBidi" w:cstheme="minorBidi"/>
-          <w:color w:val="2F5396"/>
-          <w:sz w:val="24"/>
-          <w:szCs w:val="24"/>
+        <w:spacing w:after="10" w:line="276" w:lineRule="auto"/>
+        <w:ind w:right="57"/>
+        <w:rPr>
+          <w:rFonts w:asciiTheme="minorBidi" w:hAnsiTheme="minorBidi" w:cstheme="minorBidi"/>
+          <w:b/>
+          <w:bCs/>
         </w:rPr>
       </w:pPr>
       <w:r>
@@ -1254,7 +1325,7 @@
     </w:p>
     <w:p>
       <w:pPr>
-        <w:spacing w:after="10" w:line="240" w:lineRule="auto"/>
+        <w:spacing w:after="10" w:line="276" w:lineRule="auto"/>
         <w:ind w:left="735" w:right="57"/>
         <w:jc w:val="both"/>
         <w:rPr>
@@ -1274,7 +1345,7 @@
     </w:p>
     <w:p>
       <w:pPr>
-        <w:spacing w:after="10" w:line="240" w:lineRule="auto"/>
+        <w:spacing w:after="10" w:line="276" w:lineRule="auto"/>
         <w:ind w:left="735" w:right="57"/>
         <w:jc w:val="both"/>
         <w:rPr>
@@ -1311,7 +1382,7 @@
           <w:ilvl w:val="0"/>
           <w:numId w:val="1"/>
         </w:numPr>
-        <w:spacing w:after="10" w:line="240" w:lineRule="auto"/>
+        <w:spacing w:after="10" w:line="276" w:lineRule="auto"/>
         <w:ind w:right="57"/>
         <w:jc w:val="both"/>
         <w:rPr>
@@ -1323,10 +1394,36 @@
       <w:r>
         <w:rPr>
           <w:rFonts w:asciiTheme="minorBidi" w:hAnsiTheme="minorBidi" w:cstheme="minorBidi"/>
-          <w:b/>
-          <w:bCs/>
-        </w:rPr>
-        <w:t>SQL, Mongodb, ERD, UML, CLASS DIAGRAM, MVC design pattern.</w:t>
+        </w:rPr>
+        <w:t xml:space="preserve">Java, JSP، Python, </w:t>
+      </w:r>
+      <w:proofErr w:type="spellStart"/>
+      <w:r>
+        <w:rPr>
+          <w:rFonts w:asciiTheme="minorBidi" w:hAnsiTheme="minorBidi" w:cstheme="minorBidi"/>
+        </w:rPr>
+        <w:t>Pywinauto</w:t>
+      </w:r>
+      <w:proofErr w:type="spellEnd"/>
+      <w:r>
+        <w:rPr>
+          <w:rFonts w:asciiTheme="minorBidi" w:hAnsiTheme="minorBidi" w:cstheme="minorBidi"/>
+        </w:rPr>
+        <w:t xml:space="preserve">, </w:t>
+      </w:r>
+      <w:proofErr w:type="spellStart"/>
+      <w:r>
+        <w:rPr>
+          <w:rFonts w:asciiTheme="minorBidi" w:hAnsiTheme="minorBidi" w:cstheme="minorBidi"/>
+        </w:rPr>
+        <w:t>pytest</w:t>
+      </w:r>
+      <w:proofErr w:type="spellEnd"/>
+      <w:r>
+        <w:rPr>
+          <w:rFonts w:asciiTheme="minorBidi" w:hAnsiTheme="minorBidi" w:cstheme="minorBidi"/>
+        </w:rPr>
+        <w:t>, HTML5, CSS, Bootstrap4, Selenium</w:t>
       </w:r>
     </w:p>
     <w:p>
@@ -1336,7 +1433,7 @@
           <w:ilvl w:val="0"/>
           <w:numId w:val="1"/>
         </w:numPr>
-        <w:spacing w:after="10" w:line="240" w:lineRule="auto"/>
+        <w:spacing w:after="10" w:line="276" w:lineRule="auto"/>
         <w:ind w:right="57"/>
         <w:jc w:val="both"/>
         <w:rPr>
@@ -1347,37 +1444,21 @@
         <w:rPr>
           <w:rFonts w:asciiTheme="minorBidi" w:hAnsiTheme="minorBidi" w:cstheme="minorBidi"/>
         </w:rPr>
-        <w:t>Java</w:t>
-      </w:r>
-      <w:r>
-        <w:rPr>
-          <w:rFonts w:asciiTheme="minorBidi" w:hAnsiTheme="minorBidi" w:cstheme="minorBidi"/>
-        </w:rPr>
-        <w:t>, JSP</w:t>
-      </w:r>
-      <w:r>
-        <w:rPr>
-          <w:rFonts w:asciiTheme="minorBidi" w:hAnsiTheme="minorBidi" w:cstheme="minorBidi"/>
-        </w:rPr>
-        <w:t>، Python</w:t>
-      </w:r>
-      <w:r>
-        <w:rPr>
-          <w:rFonts w:asciiTheme="minorBidi" w:hAnsiTheme="minorBidi" w:cstheme="minorBidi"/>
-        </w:rPr>
-        <w:t>, Pywinauto, pytest</w:t>
-      </w:r>
-      <w:r>
-        <w:rPr>
-          <w:rFonts w:asciiTheme="minorBidi" w:hAnsiTheme="minorBidi" w:cstheme="minorBidi"/>
-        </w:rPr>
-        <w:t xml:space="preserve">, </w:t>
-      </w:r>
-      <w:r>
-        <w:rPr>
-          <w:rFonts w:asciiTheme="minorBidi" w:hAnsiTheme="minorBidi" w:cstheme="minorBidi"/>
-        </w:rPr>
-        <w:t>HTML5, CSS, Bootstrap4, Selenium</w:t>
+        <w:t xml:space="preserve">SQL, </w:t>
+      </w:r>
+      <w:proofErr w:type="spellStart"/>
+      <w:r>
+        <w:rPr>
+          <w:rFonts w:asciiTheme="minorBidi" w:hAnsiTheme="minorBidi" w:cstheme="minorBidi"/>
+        </w:rPr>
+        <w:t>Mongodb</w:t>
+      </w:r>
+      <w:proofErr w:type="spellEnd"/>
+      <w:r>
+        <w:rPr>
+          <w:rFonts w:asciiTheme="minorBidi" w:hAnsiTheme="minorBidi" w:cstheme="minorBidi"/>
+        </w:rPr>
+        <w:t>, ERD, UML, CLASS DIAGRAM, MVC design pattern</w:t>
       </w:r>
     </w:p>
     <w:p>
@@ -1387,7 +1468,7 @@
           <w:ilvl w:val="0"/>
           <w:numId w:val="1"/>
         </w:numPr>
-        <w:spacing w:after="10" w:line="240" w:lineRule="auto"/>
+        <w:spacing w:after="10" w:line="276" w:lineRule="auto"/>
         <w:ind w:right="57"/>
         <w:jc w:val="both"/>
         <w:rPr>
@@ -1408,7 +1489,7 @@
           <w:ilvl w:val="0"/>
           <w:numId w:val="1"/>
         </w:numPr>
-        <w:spacing w:after="10" w:line="240" w:lineRule="auto"/>
+        <w:spacing w:after="10" w:line="276" w:lineRule="auto"/>
         <w:ind w:right="57"/>
         <w:jc w:val="both"/>
         <w:rPr>
@@ -1419,12 +1500,54 @@
         <w:rPr>
           <w:rFonts w:asciiTheme="minorBidi" w:hAnsiTheme="minorBidi" w:cstheme="minorBidi"/>
         </w:rPr>
-        <w:t>Eclipse, Visual Studio Code, pycharm, microsoft sql server management studio</w:t>
-      </w:r>
-    </w:p>
-    <w:p>
-      <w:pPr>
-        <w:spacing w:after="10" w:line="240" w:lineRule="auto"/>
+        <w:t xml:space="preserve">Eclipse, Visual Studio Code, </w:t>
+      </w:r>
+      <w:proofErr w:type="spellStart"/>
+      <w:r>
+        <w:rPr>
+          <w:rFonts w:asciiTheme="minorBidi" w:hAnsiTheme="minorBidi" w:cstheme="minorBidi"/>
+        </w:rPr>
+        <w:t>pycharm</w:t>
+      </w:r>
+      <w:proofErr w:type="spellEnd"/>
+      <w:r>
+        <w:rPr>
+          <w:rFonts w:asciiTheme="minorBidi" w:hAnsiTheme="minorBidi" w:cstheme="minorBidi"/>
+        </w:rPr>
+        <w:t xml:space="preserve">, </w:t>
+      </w:r>
+      <w:proofErr w:type="spellStart"/>
+      <w:r>
+        <w:rPr>
+          <w:rFonts w:asciiTheme="minorBidi" w:hAnsiTheme="minorBidi" w:cstheme="minorBidi"/>
+        </w:rPr>
+        <w:t>microsoft</w:t>
+      </w:r>
+      <w:proofErr w:type="spellEnd"/>
+      <w:r>
+        <w:rPr>
+          <w:rFonts w:asciiTheme="minorBidi" w:hAnsiTheme="minorBidi" w:cstheme="minorBidi"/>
+        </w:rPr>
+        <w:t xml:space="preserve"> </w:t>
+      </w:r>
+      <w:proofErr w:type="spellStart"/>
+      <w:r>
+        <w:rPr>
+          <w:rFonts w:asciiTheme="minorBidi" w:hAnsiTheme="minorBidi" w:cstheme="minorBidi"/>
+        </w:rPr>
+        <w:t>sql</w:t>
+      </w:r>
+      <w:proofErr w:type="spellEnd"/>
+      <w:r>
+        <w:rPr>
+          <w:rFonts w:asciiTheme="minorBidi" w:hAnsiTheme="minorBidi" w:cstheme="minorBidi"/>
+        </w:rPr>
+        <w:t xml:space="preserve"> server management studio</w:t>
+      </w:r>
+    </w:p>
+    <w:p>
+      <w:pPr>
+        <w:spacing w:after="10" w:line="276" w:lineRule="auto"/>
         <w:ind w:left="735" w:right="57"/>
         <w:jc w:val="both"/>
         <w:rPr>
@@ -1471,7 +1594,7 @@
           <w:ilvl w:val="0"/>
           <w:numId w:val="1"/>
         </w:numPr>
-        <w:spacing w:after="10" w:line="240" w:lineRule="auto"/>
+        <w:spacing w:after="10" w:line="276" w:lineRule="auto"/>
         <w:ind w:right="57"/>
         <w:jc w:val="both"/>
         <w:rPr>
@@ -1500,8 +1623,16 @@
         <w:rPr>
           <w:rFonts w:asciiTheme="minorBidi" w:hAnsiTheme="minorBidi" w:cstheme="minorBidi"/>
         </w:rPr>
-        <w:t xml:space="preserve"> NoSql</w:t>
-      </w:r>
+        <w:t xml:space="preserve"> </w:t>
+      </w:r>
+      <w:proofErr w:type="spellStart"/>
+      <w:r>
+        <w:rPr>
+          <w:rFonts w:asciiTheme="minorBidi" w:hAnsiTheme="minorBidi" w:cstheme="minorBidi"/>
+        </w:rPr>
+        <w:t>NoSql</w:t>
+      </w:r>
+      <w:proofErr w:type="spellEnd"/>
       <w:r>
         <w:rPr>
           <w:rFonts w:asciiTheme="minorBidi" w:hAnsiTheme="minorBidi" w:cstheme="minorBidi"/>
@@ -1547,8 +1678,19 @@
     </w:p>
     <w:p>
       <w:pPr>
-        <w:spacing w:before="240" w:after="10" w:line="240" w:lineRule="auto"/>
-        <w:ind w:left="15" w:right="57"/>
+        <w:pStyle w:val="ListParagraph"/>
+        <w:spacing w:after="10" w:line="276" w:lineRule="auto"/>
+        <w:ind w:left="1095" w:right="57"/>
+        <w:jc w:val="both"/>
+        <w:rPr>
+          <w:rFonts w:asciiTheme="minorBidi" w:hAnsiTheme="minorBidi" w:cstheme="minorBidi"/>
+        </w:rPr>
+      </w:pPr>
+    </w:p>
+    <w:p>
+      <w:pPr>
+        <w:spacing w:after="10" w:line="276" w:lineRule="auto"/>
+        <w:ind w:right="57"/>
         <w:jc w:val="both"/>
         <w:rPr>
           <w:rFonts w:asciiTheme="minorBidi" w:hAnsiTheme="minorBidi" w:cstheme="minorBidi"/>
@@ -1586,7 +1728,7 @@
     </w:p>
     <w:p>
       <w:pPr>
-        <w:spacing w:after="10" w:line="240" w:lineRule="auto"/>
+        <w:spacing w:after="10" w:line="276" w:lineRule="auto"/>
         <w:ind w:right="57"/>
         <w:jc w:val="both"/>
         <w:rPr>
@@ -1620,7 +1762,7 @@
     </w:p>
     <w:p>
       <w:pPr>
-        <w:spacing w:after="10" w:line="240" w:lineRule="auto"/>
+        <w:spacing w:after="10" w:line="276" w:lineRule="auto"/>
         <w:ind w:right="57"/>
         <w:jc w:val="both"/>
         <w:rPr>
@@ -1643,8 +1785,8 @@
     </w:p>
     <w:p>
       <w:pPr>
-        <w:spacing w:before="240" w:after="10" w:line="240" w:lineRule="auto"/>
-        <w:ind w:left="15" w:right="57"/>
+        <w:spacing w:before="240" w:after="10" w:line="276" w:lineRule="auto"/>
+        <w:ind w:right="57"/>
         <w:jc w:val="both"/>
         <w:rPr>
           <w:rFonts w:asciiTheme="minorBidi" w:hAnsiTheme="minorBidi" w:cstheme="minorBidi"/>
@@ -2909,6 +3051,7 @@
   <w:style w:type="character" w:default="1" w:styleId="DefaultParagraphFont">
     <w:name w:val="Default Paragraph Font"/>
     <w:uiPriority w:val="1"/>
+    <w:semiHidden/>
     <w:unhideWhenUsed/>
   </w:style>
   <w:style w:type="table" w:default="1" w:styleId="TableNormal">

</xml_diff>